<commit_message>
Putting this up for Toan
</commit_message>
<xml_diff>
--- a/CSCE361.Group3.DesignDocument.V3.docx
+++ b/CSCE361.Group3.DesignDocument.V3.docx
@@ -1,6 +1,6 @@
 
 <file path=word/document.xml><?xml version="1.0" encoding="utf-8"?>
-<w:document xmlns:wpc="http://schemas.microsoft.com/office/word/2010/wordprocessingCanvas" xmlns:mc="http://schemas.openxmlformats.org/markup-compatibility/2006" xmlns:o="urn:schemas-microsoft-com:office:office" xmlns:r="http://schemas.openxmlformats.org/officeDocument/2006/relationships" xmlns:m="http://schemas.openxmlformats.org/officeDocument/2006/math" xmlns:v="urn:schemas-microsoft-com:vml" xmlns:wp14="http://schemas.microsoft.com/office/word/2010/wordprocessingDrawing" xmlns:wp="http://schemas.openxmlformats.org/drawingml/2006/wordprocessingDrawing" xmlns:w10="urn:schemas-microsoft-com:office:word" xmlns:w="http://schemas.openxmlformats.org/wordprocessingml/2006/main" xmlns:w14="http://schemas.microsoft.com/office/word/2010/wordml" xmlns:wpg="http://schemas.microsoft.com/office/word/2010/wordprocessingGroup" xmlns:wpi="http://schemas.microsoft.com/office/word/2010/wordprocessingInk" xmlns:wne="http://schemas.microsoft.com/office/word/2006/wordml" xmlns:wps="http://schemas.microsoft.com/office/word/2010/wordprocessingShape" mc:Ignorable="w14 wp14">
+<w:document xmlns:wpc="http://schemas.microsoft.com/office/word/2010/wordprocessingCanvas" xmlns:mc="http://schemas.openxmlformats.org/markup-compatibility/2006" xmlns:o="urn:schemas-microsoft-com:office:office" xmlns:r="http://schemas.openxmlformats.org/officeDocument/2006/relationships" xmlns:m="http://schemas.openxmlformats.org/officeDocument/2006/math" xmlns:v="urn:schemas-microsoft-com:vml" xmlns:wp14="http://schemas.microsoft.com/office/word/2010/wordprocessingDrawing" xmlns:wp="http://schemas.openxmlformats.org/drawingml/2006/wordprocessingDrawing" xmlns:w10="urn:schemas-microsoft-com:office:word" xmlns:w="http://schemas.openxmlformats.org/wordprocessingml/2006/main" xmlns:w14="http://schemas.microsoft.com/office/word/2010/wordml" xmlns:w15="http://schemas.microsoft.com/office/word/2012/wordml" xmlns:wpg="http://schemas.microsoft.com/office/word/2010/wordprocessingGroup" xmlns:wpi="http://schemas.microsoft.com/office/word/2010/wordprocessingInk" xmlns:wne="http://schemas.microsoft.com/office/word/2006/wordml" xmlns:wps="http://schemas.microsoft.com/office/word/2010/wordprocessingShape" mc:Ignorable="w14 w15 wp14">
   <w:body>
     <w:sdt>
       <w:sdtPr>
@@ -247,55 +247,7 @@
                         <w:b/>
                         <w:bCs/>
                       </w:rPr>
-                      <w:t xml:space="preserve">Cody </w:t>
-                    </w:r>
-                    <w:proofErr w:type="spellStart"/>
-                    <w:r>
-                      <w:rPr>
-                        <w:b/>
-                        <w:bCs/>
-                      </w:rPr>
-                      <w:t>Bodfield</w:t>
-                    </w:r>
-                    <w:proofErr w:type="spellEnd"/>
-                    <w:r>
-                      <w:rPr>
-                        <w:b/>
-                        <w:bCs/>
-                      </w:rPr>
-                      <w:t xml:space="preserve">, </w:t>
-                    </w:r>
-                    <w:proofErr w:type="spellStart"/>
-                    <w:r>
-                      <w:rPr>
-                        <w:b/>
-                        <w:bCs/>
-                      </w:rPr>
-                      <w:t>Jiachun</w:t>
-                    </w:r>
-                    <w:proofErr w:type="spellEnd"/>
-                    <w:r>
-                      <w:rPr>
-                        <w:b/>
-                        <w:bCs/>
-                      </w:rPr>
-                      <w:t xml:space="preserve"> Han, Yan Xin Lee, </w:t>
-                    </w:r>
-                    <w:proofErr w:type="spellStart"/>
-                    <w:r>
-                      <w:rPr>
-                        <w:b/>
-                        <w:bCs/>
-                      </w:rPr>
-                      <w:t>Toan</w:t>
-                    </w:r>
-                    <w:proofErr w:type="spellEnd"/>
-                    <w:r>
-                      <w:rPr>
-                        <w:b/>
-                        <w:bCs/>
-                      </w:rPr>
-                      <w:t xml:space="preserve">  Nguyen</w:t>
+                      <w:t>Cody Bodfield, Jiachun Han, Yan Xin Lee, Toan  Nguyen</w:t>
                     </w:r>
                     <w:r>
                       <w:rPr>
@@ -461,7 +413,7 @@
       <w:pPr>
         <w:pStyle w:val="Heading1"/>
       </w:pPr>
-      <w:bookmarkStart w:id="0" w:name="_Toc392153413"/>
+      <w:bookmarkStart w:id="0" w:name="_Toc392176192"/>
       <w:r>
         <w:lastRenderedPageBreak/>
         <w:t>Revision History</w:t>
@@ -731,7 +683,7 @@
           <w:r>
             <w:fldChar w:fldCharType="separate"/>
           </w:r>
-          <w:hyperlink w:anchor="_Toc392153413" w:history="1">
+          <w:hyperlink w:anchor="_Toc392176192" w:history="1">
             <w:r>
               <w:rPr>
                 <w:rStyle w:val="Hyperlink"/>
@@ -758,7 +710,7 @@
                 <w:noProof/>
                 <w:webHidden/>
               </w:rPr>
-              <w:instrText xml:space="preserve"> PAGEREF _Toc392153413 \h </w:instrText>
+              <w:instrText xml:space="preserve"> PAGEREF _Toc392176192 \h </w:instrText>
             </w:r>
             <w:r>
               <w:rPr>
@@ -801,7 +753,7 @@
               <w:noProof/>
             </w:rPr>
           </w:pPr>
-          <w:hyperlink w:anchor="_Toc392153414" w:history="1">
+          <w:hyperlink w:anchor="_Toc392176193" w:history="1">
             <w:r>
               <w:rPr>
                 <w:rStyle w:val="Hyperlink"/>
@@ -842,7 +794,7 @@
                 <w:noProof/>
                 <w:webHidden/>
               </w:rPr>
-              <w:instrText xml:space="preserve"> PAGEREF _Toc392153414 \h </w:instrText>
+              <w:instrText xml:space="preserve"> PAGEREF _Toc392176193 \h </w:instrText>
             </w:r>
             <w:r>
               <w:rPr>
@@ -884,7 +836,7 @@
               <w:noProof/>
             </w:rPr>
           </w:pPr>
-          <w:hyperlink w:anchor="_Toc392153415" w:history="1">
+          <w:hyperlink w:anchor="_Toc392176194" w:history="1">
             <w:r>
               <w:rPr>
                 <w:rStyle w:val="Hyperlink"/>
@@ -911,7 +863,7 @@
                 <w:noProof/>
                 <w:webHidden/>
               </w:rPr>
-              <w:instrText xml:space="preserve"> PAGEREF _Toc392153415 \h </w:instrText>
+              <w:instrText xml:space="preserve"> PAGEREF _Toc392176194 \h </w:instrText>
             </w:r>
             <w:r>
               <w:rPr>
@@ -953,7 +905,7 @@
               <w:noProof/>
             </w:rPr>
           </w:pPr>
-          <w:hyperlink w:anchor="_Toc392153416" w:history="1">
+          <w:hyperlink w:anchor="_Toc392176195" w:history="1">
             <w:r>
               <w:rPr>
                 <w:rStyle w:val="Hyperlink"/>
@@ -980,7 +932,7 @@
                 <w:noProof/>
                 <w:webHidden/>
               </w:rPr>
-              <w:instrText xml:space="preserve"> PAGEREF _Toc392153416 \h </w:instrText>
+              <w:instrText xml:space="preserve"> PAGEREF _Toc392176195 \h </w:instrText>
             </w:r>
             <w:r>
               <w:rPr>
@@ -1023,7 +975,7 @@
               <w:noProof/>
             </w:rPr>
           </w:pPr>
-          <w:hyperlink w:anchor="_Toc392153417" w:history="1">
+          <w:hyperlink w:anchor="_Toc392176196" w:history="1">
             <w:r>
               <w:rPr>
                 <w:rStyle w:val="Hyperlink"/>
@@ -1064,7 +1016,7 @@
                 <w:noProof/>
                 <w:webHidden/>
               </w:rPr>
-              <w:instrText xml:space="preserve"> PAGEREF _Toc392153417 \h </w:instrText>
+              <w:instrText xml:space="preserve"> PAGEREF _Toc392176196 \h </w:instrText>
             </w:r>
             <w:r>
               <w:rPr>
@@ -1107,7 +1059,7 @@
               <w:noProof/>
             </w:rPr>
           </w:pPr>
-          <w:hyperlink w:anchor="_Toc392153418" w:history="1">
+          <w:hyperlink w:anchor="_Toc392176197" w:history="1">
             <w:r>
               <w:rPr>
                 <w:rStyle w:val="Hyperlink"/>
@@ -1148,7 +1100,7 @@
                 <w:noProof/>
                 <w:webHidden/>
               </w:rPr>
-              <w:instrText xml:space="preserve"> PAGEREF _Toc392153418 \h </w:instrText>
+              <w:instrText xml:space="preserve"> PAGEREF _Toc392176197 \h </w:instrText>
             </w:r>
             <w:r>
               <w:rPr>
@@ -1191,7 +1143,7 @@
               <w:noProof/>
             </w:rPr>
           </w:pPr>
-          <w:hyperlink w:anchor="_Toc392153419" w:history="1">
+          <w:hyperlink w:anchor="_Toc392176198" w:history="1">
             <w:r>
               <w:rPr>
                 <w:rStyle w:val="Hyperlink"/>
@@ -1232,7 +1184,7 @@
                 <w:noProof/>
                 <w:webHidden/>
               </w:rPr>
-              <w:instrText xml:space="preserve"> PAGEREF _Toc392153419 \h </w:instrText>
+              <w:instrText xml:space="preserve"> PAGEREF _Toc392176198 \h </w:instrText>
             </w:r>
             <w:r>
               <w:rPr>
@@ -1275,7 +1227,7 @@
               <w:noProof/>
             </w:rPr>
           </w:pPr>
-          <w:hyperlink w:anchor="_Toc392153420" w:history="1">
+          <w:hyperlink w:anchor="_Toc392176199" w:history="1">
             <w:r>
               <w:rPr>
                 <w:rStyle w:val="Hyperlink"/>
@@ -1316,7 +1268,7 @@
                 <w:noProof/>
                 <w:webHidden/>
               </w:rPr>
-              <w:instrText xml:space="preserve"> PAGEREF _Toc392153420 \h </w:instrText>
+              <w:instrText xml:space="preserve"> PAGEREF _Toc392176199 \h </w:instrText>
             </w:r>
             <w:r>
               <w:rPr>
@@ -1359,7 +1311,7 @@
               <w:noProof/>
             </w:rPr>
           </w:pPr>
-          <w:hyperlink w:anchor="_Toc392153421" w:history="1">
+          <w:hyperlink w:anchor="_Toc392176200" w:history="1">
             <w:r>
               <w:rPr>
                 <w:rStyle w:val="Hyperlink"/>
@@ -1400,7 +1352,7 @@
                 <w:noProof/>
                 <w:webHidden/>
               </w:rPr>
-              <w:instrText xml:space="preserve"> PAGEREF _Toc392153421 \h </w:instrText>
+              <w:instrText xml:space="preserve"> PAGEREF _Toc392176200 \h </w:instrText>
             </w:r>
             <w:r>
               <w:rPr>
@@ -1443,7 +1395,7 @@
               <w:noProof/>
             </w:rPr>
           </w:pPr>
-          <w:hyperlink w:anchor="_Toc392153422" w:history="1">
+          <w:hyperlink w:anchor="_Toc392176201" w:history="1">
             <w:r>
               <w:rPr>
                 <w:rStyle w:val="Hyperlink"/>
@@ -1484,7 +1436,7 @@
                 <w:noProof/>
                 <w:webHidden/>
               </w:rPr>
-              <w:instrText xml:space="preserve"> PAGEREF _Toc392153422 \h </w:instrText>
+              <w:instrText xml:space="preserve"> PAGEREF _Toc392176201 \h </w:instrText>
             </w:r>
             <w:r>
               <w:rPr>
@@ -1527,7 +1479,7 @@
               <w:noProof/>
             </w:rPr>
           </w:pPr>
-          <w:hyperlink w:anchor="_Toc392153423" w:history="1">
+          <w:hyperlink w:anchor="_Toc392176202" w:history="1">
             <w:r>
               <w:rPr>
                 <w:rStyle w:val="Hyperlink"/>
@@ -1568,7 +1520,7 @@
                 <w:noProof/>
                 <w:webHidden/>
               </w:rPr>
-              <w:instrText xml:space="preserve"> PAGEREF _Toc392153423 \h </w:instrText>
+              <w:instrText xml:space="preserve"> PAGEREF _Toc392176202 \h </w:instrText>
             </w:r>
             <w:r>
               <w:rPr>
@@ -1611,7 +1563,7 @@
               <w:noProof/>
             </w:rPr>
           </w:pPr>
-          <w:hyperlink w:anchor="_Toc392153424" w:history="1">
+          <w:hyperlink w:anchor="_Toc392176203" w:history="1">
             <w:r>
               <w:rPr>
                 <w:rStyle w:val="Hyperlink"/>
@@ -1652,7 +1604,7 @@
                 <w:noProof/>
                 <w:webHidden/>
               </w:rPr>
-              <w:instrText xml:space="preserve"> PAGEREF _Toc392153424 \h </w:instrText>
+              <w:instrText xml:space="preserve"> PAGEREF _Toc392176203 \h </w:instrText>
             </w:r>
             <w:r>
               <w:rPr>
@@ -1695,7 +1647,7 @@
               <w:noProof/>
             </w:rPr>
           </w:pPr>
-          <w:hyperlink w:anchor="_Toc392153425" w:history="1">
+          <w:hyperlink w:anchor="_Toc392176204" w:history="1">
             <w:r>
               <w:rPr>
                 <w:rStyle w:val="Hyperlink"/>
@@ -1736,7 +1688,7 @@
                 <w:noProof/>
                 <w:webHidden/>
               </w:rPr>
-              <w:instrText xml:space="preserve"> PAGEREF _Toc392153425 \h </w:instrText>
+              <w:instrText xml:space="preserve"> PAGEREF _Toc392176204 \h </w:instrText>
             </w:r>
             <w:r>
               <w:rPr>
@@ -1779,7 +1731,7 @@
               <w:noProof/>
             </w:rPr>
           </w:pPr>
-          <w:hyperlink w:anchor="_Toc392153426" w:history="1">
+          <w:hyperlink w:anchor="_Toc392176205" w:history="1">
             <w:r>
               <w:rPr>
                 <w:rStyle w:val="Hyperlink"/>
@@ -1820,7 +1772,7 @@
                 <w:noProof/>
                 <w:webHidden/>
               </w:rPr>
-              <w:instrText xml:space="preserve"> PAGEREF _Toc392153426 \h </w:instrText>
+              <w:instrText xml:space="preserve"> PAGEREF _Toc392176205 \h </w:instrText>
             </w:r>
             <w:r>
               <w:rPr>
@@ -1863,7 +1815,7 @@
               <w:noProof/>
             </w:rPr>
           </w:pPr>
-          <w:hyperlink w:anchor="_Toc392153427" w:history="1">
+          <w:hyperlink w:anchor="_Toc392176206" w:history="1">
             <w:r>
               <w:rPr>
                 <w:rStyle w:val="Hyperlink"/>
@@ -1904,7 +1856,7 @@
                 <w:noProof/>
                 <w:webHidden/>
               </w:rPr>
-              <w:instrText xml:space="preserve"> PAGEREF _Toc392153427 \h </w:instrText>
+              <w:instrText xml:space="preserve"> PAGEREF _Toc392176206 \h </w:instrText>
             </w:r>
             <w:r>
               <w:rPr>
@@ -1947,7 +1899,7 @@
               <w:noProof/>
             </w:rPr>
           </w:pPr>
-          <w:hyperlink w:anchor="_Toc392153428" w:history="1">
+          <w:hyperlink w:anchor="_Toc392176207" w:history="1">
             <w:r>
               <w:rPr>
                 <w:rStyle w:val="Hyperlink"/>
@@ -1988,7 +1940,7 @@
                 <w:noProof/>
                 <w:webHidden/>
               </w:rPr>
-              <w:instrText xml:space="preserve"> PAGEREF _Toc392153428 \h </w:instrText>
+              <w:instrText xml:space="preserve"> PAGEREF _Toc392176207 \h </w:instrText>
             </w:r>
             <w:r>
               <w:rPr>
@@ -2030,7 +1982,7 @@
               <w:noProof/>
             </w:rPr>
           </w:pPr>
-          <w:hyperlink w:anchor="_Toc392153429" w:history="1">
+          <w:hyperlink w:anchor="_Toc392176208" w:history="1">
             <w:r>
               <w:rPr>
                 <w:rStyle w:val="Hyperlink"/>
@@ -2057,7 +2009,7 @@
                 <w:noProof/>
                 <w:webHidden/>
               </w:rPr>
-              <w:instrText xml:space="preserve"> PAGEREF _Toc392153429 \h </w:instrText>
+              <w:instrText xml:space="preserve"> PAGEREF _Toc392176208 \h </w:instrText>
             </w:r>
             <w:r>
               <w:rPr>
@@ -2099,7 +2051,7 @@
               <w:noProof/>
             </w:rPr>
           </w:pPr>
-          <w:hyperlink w:anchor="_Toc392153430" w:history="1">
+          <w:hyperlink w:anchor="_Toc392176209" w:history="1">
             <w:r>
               <w:rPr>
                 <w:rStyle w:val="Hyperlink"/>
@@ -2126,7 +2078,7 @@
                 <w:noProof/>
                 <w:webHidden/>
               </w:rPr>
-              <w:instrText xml:space="preserve"> PAGEREF _Toc392153430 \h </w:instrText>
+              <w:instrText xml:space="preserve"> PAGEREF _Toc392176209 \h </w:instrText>
             </w:r>
             <w:r>
               <w:rPr>
@@ -2168,7 +2120,7 @@
               <w:noProof/>
             </w:rPr>
           </w:pPr>
-          <w:hyperlink w:anchor="_Toc392153431" w:history="1">
+          <w:hyperlink w:anchor="_Toc392176210" w:history="1">
             <w:r>
               <w:rPr>
                 <w:rStyle w:val="Hyperlink"/>
@@ -2195,7 +2147,7 @@
                 <w:noProof/>
                 <w:webHidden/>
               </w:rPr>
-              <w:instrText xml:space="preserve"> PAGEREF _Toc392153431 \h </w:instrText>
+              <w:instrText xml:space="preserve"> PAGEREF _Toc392176210 \h </w:instrText>
             </w:r>
             <w:r>
               <w:rPr>
@@ -2237,13 +2189,13 @@
               <w:noProof/>
             </w:rPr>
           </w:pPr>
-          <w:hyperlink w:anchor="_Toc392153432" w:history="1">
+          <w:hyperlink w:anchor="_Toc392176211" w:history="1">
             <w:r>
               <w:rPr>
                 <w:rStyle w:val="Hyperlink"/>
                 <w:noProof/>
               </w:rPr>
-              <w:t>4.2 Sprint 3</w:t>
+              <w:t>4.3 Sprint 3</w:t>
             </w:r>
             <w:r>
               <w:rPr>
@@ -2264,7 +2216,7 @@
                 <w:noProof/>
                 <w:webHidden/>
               </w:rPr>
-              <w:instrText xml:space="preserve"> PAGEREF _Toc392153432 \h </w:instrText>
+              <w:instrText xml:space="preserve"> PAGEREF _Toc392176211 \h </w:instrText>
             </w:r>
             <w:r>
               <w:rPr>
@@ -2306,13 +2258,13 @@
               <w:noProof/>
             </w:rPr>
           </w:pPr>
-          <w:hyperlink w:anchor="_Toc392153433" w:history="1">
+          <w:hyperlink w:anchor="_Toc392176212" w:history="1">
             <w:r>
               <w:rPr>
                 <w:rStyle w:val="Hyperlink"/>
                 <w:noProof/>
               </w:rPr>
-              <w:t>4.3 Changes &amp; Refactoring</w:t>
+              <w:t>4.4 Changes &amp; Refactoring</w:t>
             </w:r>
             <w:r>
               <w:rPr>
@@ -2333,7 +2285,7 @@
                 <w:noProof/>
                 <w:webHidden/>
               </w:rPr>
-              <w:instrText xml:space="preserve"> PAGEREF _Toc392153433 \h </w:instrText>
+              <w:instrText xml:space="preserve"> PAGEREF _Toc392176212 \h </w:instrText>
             </w:r>
             <w:r>
               <w:rPr>
@@ -2375,7 +2327,7 @@
               <w:noProof/>
             </w:rPr>
           </w:pPr>
-          <w:hyperlink w:anchor="_Toc392153434" w:history="1">
+          <w:hyperlink w:anchor="_Toc392176213" w:history="1">
             <w:r>
               <w:rPr>
                 <w:rStyle w:val="Hyperlink"/>
@@ -2402,7 +2354,7 @@
                 <w:noProof/>
                 <w:webHidden/>
               </w:rPr>
-              <w:instrText xml:space="preserve"> PAGEREF _Toc392153434 \h </w:instrText>
+              <w:instrText xml:space="preserve"> PAGEREF _Toc392176213 \h </w:instrText>
             </w:r>
             <w:r>
               <w:rPr>
@@ -2444,7 +2396,7 @@
               <w:noProof/>
             </w:rPr>
           </w:pPr>
-          <w:hyperlink w:anchor="_Toc392153435" w:history="1">
+          <w:hyperlink w:anchor="_Toc392176214" w:history="1">
             <w:r>
               <w:rPr>
                 <w:rStyle w:val="Hyperlink"/>
@@ -2471,7 +2423,7 @@
                 <w:noProof/>
                 <w:webHidden/>
               </w:rPr>
-              <w:instrText xml:space="preserve"> PAGEREF _Toc392153435 \h </w:instrText>
+              <w:instrText xml:space="preserve"> PAGEREF _Toc392176214 \h </w:instrText>
             </w:r>
             <w:r>
               <w:rPr>
@@ -2513,7 +2465,7 @@
               <w:noProof/>
             </w:rPr>
           </w:pPr>
-          <w:hyperlink w:anchor="_Toc392153436" w:history="1">
+          <w:hyperlink w:anchor="_Toc392176215" w:history="1">
             <w:r>
               <w:rPr>
                 <w:rStyle w:val="Hyperlink"/>
@@ -2540,7 +2492,7 @@
                 <w:noProof/>
                 <w:webHidden/>
               </w:rPr>
-              <w:instrText xml:space="preserve"> PAGEREF _Toc392153436 \h </w:instrText>
+              <w:instrText xml:space="preserve"> PAGEREF _Toc392176215 \h </w:instrText>
             </w:r>
             <w:r>
               <w:rPr>
@@ -2582,7 +2534,7 @@
               <w:noProof/>
             </w:rPr>
           </w:pPr>
-          <w:hyperlink w:anchor="_Toc392153437" w:history="1">
+          <w:hyperlink w:anchor="_Toc392176216" w:history="1">
             <w:r>
               <w:rPr>
                 <w:rStyle w:val="Hyperlink"/>
@@ -2609,7 +2561,7 @@
                 <w:noProof/>
                 <w:webHidden/>
               </w:rPr>
-              <w:instrText xml:space="preserve"> PAGEREF _Toc392153437 \h </w:instrText>
+              <w:instrText xml:space="preserve"> PAGEREF _Toc392176216 \h </w:instrText>
             </w:r>
             <w:r>
               <w:rPr>
@@ -2651,7 +2603,7 @@
               <w:noProof/>
             </w:rPr>
           </w:pPr>
-          <w:hyperlink w:anchor="_Toc392153438" w:history="1">
+          <w:hyperlink w:anchor="_Toc392176217" w:history="1">
             <w:r>
               <w:rPr>
                 <w:rStyle w:val="Hyperlink"/>
@@ -2678,7 +2630,7 @@
                 <w:noProof/>
                 <w:webHidden/>
               </w:rPr>
-              <w:instrText xml:space="preserve"> PAGEREF _Toc392153438 \h </w:instrText>
+              <w:instrText xml:space="preserve"> PAGEREF _Toc392176217 \h </w:instrText>
             </w:r>
             <w:r>
               <w:rPr>
@@ -2720,7 +2672,7 @@
               <w:noProof/>
             </w:rPr>
           </w:pPr>
-          <w:hyperlink w:anchor="_Toc392153439" w:history="1">
+          <w:hyperlink w:anchor="_Toc392176218" w:history="1">
             <w:r>
               <w:rPr>
                 <w:rStyle w:val="Hyperlink"/>
@@ -2747,7 +2699,7 @@
                 <w:noProof/>
                 <w:webHidden/>
               </w:rPr>
-              <w:instrText xml:space="preserve"> PAGEREF _Toc392153439 \h </w:instrText>
+              <w:instrText xml:space="preserve"> PAGEREF _Toc392176218 \h </w:instrText>
             </w:r>
             <w:r>
               <w:rPr>
@@ -2817,9 +2769,8 @@
         </w:numPr>
         <w:spacing w:before="120"/>
       </w:pPr>
-      <w:bookmarkStart w:id="1" w:name="_Toc392153414"/>
-      <w:r>
-        <w:lastRenderedPageBreak/>
+      <w:bookmarkStart w:id="1" w:name="_Toc392176193"/>
+      <w:r>
         <w:t>Introduction</w:t>
       </w:r>
       <w:bookmarkEnd w:id="1"/>
@@ -2871,15 +2822,7 @@
         <w:t xml:space="preserve"> city campus</w:t>
       </w:r>
       <w:r>
-        <w:t xml:space="preserve"> and share </w:t>
-      </w:r>
-      <w:proofErr w:type="gramStart"/>
-      <w:r>
-        <w:t>them</w:t>
-      </w:r>
-      <w:proofErr w:type="gramEnd"/>
-      <w:r>
-        <w:t xml:space="preserve"> with other </w:t>
+        <w:t xml:space="preserve"> and share them with other </w:t>
       </w:r>
       <w:r>
         <w:t>users</w:t>
@@ -2898,7 +2841,7 @@
       <w:pPr>
         <w:pStyle w:val="Heading2"/>
       </w:pPr>
-      <w:bookmarkStart w:id="2" w:name="_Toc392153415"/>
+      <w:bookmarkStart w:id="2" w:name="_Toc392176194"/>
       <w:r>
         <w:t>1.1 Purpose of this Document</w:t>
       </w:r>
@@ -2906,15 +2849,7 @@
     </w:p>
     <w:p>
       <w:r>
-        <w:t xml:space="preserve">The purpose of this document is to detail </w:t>
-      </w:r>
-      <w:proofErr w:type="gramStart"/>
-      <w:r>
-        <w:t>each iteration</w:t>
-      </w:r>
-      <w:proofErr w:type="gramEnd"/>
-      <w:r>
-        <w:t xml:space="preserve"> of the project</w:t>
+        <w:t>The purpose of this document is to detail each iteration of the project</w:t>
       </w:r>
       <w:r>
         <w:t>.</w:t>
@@ -2936,7 +2871,7 @@
       <w:pPr>
         <w:pStyle w:val="Heading2"/>
       </w:pPr>
-      <w:bookmarkStart w:id="3" w:name="_Toc392153416"/>
+      <w:bookmarkStart w:id="3" w:name="_Toc392176195"/>
       <w:r>
         <w:t xml:space="preserve">1.2 </w:t>
       </w:r>
@@ -3004,15 +2939,7 @@
         <w:t xml:space="preserve"> utilizes</w:t>
       </w:r>
       <w:r>
-        <w:t xml:space="preserve"> the </w:t>
-      </w:r>
-      <w:proofErr w:type="spellStart"/>
-      <w:r>
-        <w:t>Imgur</w:t>
-      </w:r>
-      <w:proofErr w:type="spellEnd"/>
-      <w:r>
-        <w:t xml:space="preserve"> API for image uploading and persistence. </w:t>
+        <w:t xml:space="preserve"> the Imgur API for image uploading and persistence. </w:t>
       </w:r>
       <w:r>
         <w:t xml:space="preserve"> </w:t>
@@ -3026,7 +2953,7 @@
           <w:numId w:val="9"/>
         </w:numPr>
       </w:pPr>
-      <w:bookmarkStart w:id="4" w:name="_Toc392153417"/>
+      <w:bookmarkStart w:id="4" w:name="_Toc392176196"/>
       <w:r>
         <w:t>Definitions, Acronyms, Abbreviations</w:t>
       </w:r>
@@ -3040,7 +2967,7 @@
           <w:numId w:val="9"/>
         </w:numPr>
       </w:pPr>
-      <w:bookmarkStart w:id="5" w:name="_Toc392153418"/>
+      <w:bookmarkStart w:id="5" w:name="_Toc392176197"/>
       <w:r>
         <w:t>Definitions</w:t>
       </w:r>
@@ -3052,21 +2979,12 @@
           <w:color w:val="000000" w:themeColor="text1"/>
         </w:rPr>
       </w:pPr>
-      <w:proofErr w:type="spellStart"/>
       <w:r>
         <w:rPr>
           <w:b/>
           <w:color w:val="000000" w:themeColor="text1"/>
         </w:rPr>
-        <w:t>BizLogic</w:t>
-      </w:r>
-      <w:proofErr w:type="spellEnd"/>
-      <w:r>
-        <w:rPr>
-          <w:b/>
-          <w:color w:val="000000" w:themeColor="text1"/>
-        </w:rPr>
-        <w:t xml:space="preserve"> –</w:t>
+        <w:t>BizLogic –</w:t>
       </w:r>
       <w:r>
         <w:rPr>
@@ -3115,7 +3033,7 @@
           <w:numId w:val="9"/>
         </w:numPr>
       </w:pPr>
-      <w:bookmarkStart w:id="6" w:name="_Toc392153419"/>
+      <w:bookmarkStart w:id="6" w:name="_Toc392176198"/>
       <w:r>
         <w:t>Abbreviations &amp; Acronyms</w:t>
       </w:r>
@@ -3373,9 +3291,8 @@
           <w:numId w:val="2"/>
         </w:numPr>
       </w:pPr>
-      <w:bookmarkStart w:id="7" w:name="_Toc392153420"/>
-      <w:r>
-        <w:lastRenderedPageBreak/>
+      <w:bookmarkStart w:id="7" w:name="_Toc392176199"/>
+      <w:r>
         <w:t>Overall Design Description</w:t>
       </w:r>
       <w:bookmarkEnd w:id="7"/>
@@ -3462,36 +3379,30 @@
       <w:r>
         <w:t xml:space="preserve"> data access classes include: </w:t>
       </w:r>
-      <w:proofErr w:type="spellStart"/>
       <w:r>
         <w:rPr>
           <w:b/>
         </w:rPr>
         <w:t>CommentData</w:t>
       </w:r>
-      <w:proofErr w:type="spellEnd"/>
       <w:r>
         <w:t xml:space="preserve">, </w:t>
       </w:r>
-      <w:proofErr w:type="spellStart"/>
       <w:r>
         <w:rPr>
           <w:b/>
         </w:rPr>
         <w:t>PictureData</w:t>
       </w:r>
-      <w:proofErr w:type="spellEnd"/>
       <w:r>
         <w:t xml:space="preserve"> and </w:t>
       </w:r>
-      <w:proofErr w:type="spellStart"/>
       <w:r>
         <w:rPr>
           <w:b/>
         </w:rPr>
         <w:t>ProfileData</w:t>
       </w:r>
-      <w:proofErr w:type="spellEnd"/>
       <w:r>
         <w:t>.</w:t>
       </w:r>
@@ -3543,17 +3454,7 @@
         <w:t xml:space="preserve"> class holds (at minimum) a</w:t>
       </w:r>
       <w:r>
-        <w:t xml:space="preserve"> </w:t>
-      </w:r>
-      <w:proofErr w:type="spellStart"/>
-      <w:proofErr w:type="gramStart"/>
-      <w:r>
-        <w:t>boolean</w:t>
-      </w:r>
-      <w:proofErr w:type="spellEnd"/>
-      <w:proofErr w:type="gramEnd"/>
-      <w:r>
-        <w:t xml:space="preserve"> for success or failure</w:t>
+        <w:t xml:space="preserve"> boolean for success or failure</w:t>
       </w:r>
       <w:r>
         <w:t xml:space="preserve"> and a string message.</w:t>
@@ -3567,7 +3468,7 @@
           <w:numId w:val="8"/>
         </w:numPr>
       </w:pPr>
-      <w:bookmarkStart w:id="8" w:name="_Toc392153421"/>
+      <w:bookmarkStart w:id="8" w:name="_Toc392176200"/>
       <w:r>
         <w:t>Alternative Design Options</w:t>
       </w:r>
@@ -3640,7 +3541,7 @@
           <w:numId w:val="8"/>
         </w:numPr>
       </w:pPr>
-      <w:bookmarkStart w:id="9" w:name="_Toc392153422"/>
+      <w:bookmarkStart w:id="9" w:name="_Toc392176201"/>
       <w:r>
         <w:t>Detailed Component Description</w:t>
       </w:r>
@@ -3668,7 +3569,7 @@
           <w:numId w:val="6"/>
         </w:numPr>
       </w:pPr>
-      <w:bookmarkStart w:id="10" w:name="_Toc392153423"/>
+      <w:bookmarkStart w:id="10" w:name="_Toc392176202"/>
       <w:r>
         <w:t xml:space="preserve">Database </w:t>
       </w:r>
@@ -3812,11 +3713,11 @@
           </mc:Choice>
           <mc:Fallback>
             <w:pict>
-              <v:shapetype id="_x0000_t202" coordsize="21600,21600" o:spt="202" path="m,l,21600r21600,l21600,xe">
+              <v:shapetype w14:anchorId="4E906AE8" id="_x0000_t202" coordsize="21600,21600" o:spt="202" path="m,l,21600r21600,l21600,xe">
                 <v:stroke joinstyle="miter"/>
                 <v:path gradientshapeok="t" o:connecttype="rect"/>
               </v:shapetype>
-              <v:shape id="Text Box 2" o:spid="_x0000_s1026" type="#_x0000_t202" style="position:absolute;margin-left:78.75pt;margin-top:189.85pt;width:93.75pt;height:24pt;z-index:251661312;visibility:visible;mso-wrap-style:square;mso-width-percent:0;mso-height-percent:0;mso-wrap-distance-left:9pt;mso-wrap-distance-top:0;mso-wrap-distance-right:9pt;mso-wrap-distance-bottom:0;mso-position-horizontal:absolute;mso-position-horizontal-relative:text;mso-position-vertical:absolute;mso-position-vertical-relative:text;mso-width-percent:0;mso-height-percent:0;mso-width-relative:margin;mso-height-relative:margin;v-text-anchor:top" o:gfxdata="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" stroked="f">
+              <v:shape id="Text Box 2" o:spid="_x0000_s1026" type="#_x0000_t202" style="position:absolute;left:0;text-align:left;margin-left:78.75pt;margin-top:189.85pt;width:93.75pt;height:24pt;z-index:251661312;visibility:visible;mso-wrap-style:square;mso-width-percent:0;mso-height-percent:0;mso-wrap-distance-left:9pt;mso-wrap-distance-top:0;mso-wrap-distance-right:9pt;mso-wrap-distance-bottom:0;mso-position-horizontal:absolute;mso-position-horizontal-relative:text;mso-position-vertical:absolute;mso-position-vertical-relative:text;mso-width-percent:0;mso-height-percent:0;mso-width-relative:margin;mso-height-relative:margin;v-text-anchor:top" o:gfxdata="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" stroked="f">
                 <v:textbox>
                   <w:txbxContent>
                     <w:p>
@@ -3854,7 +3755,7 @@
                     <pic:cNvPicPr/>
                   </pic:nvPicPr>
                   <pic:blipFill>
-                    <a:blip r:embed="rId10">
+                    <a:blip r:embed="rId9">
                       <a:extLst>
                         <a:ext uri="{28A0092B-C50C-407E-A947-70E740481C1C}">
                           <a14:useLocalDpi xmlns:a14="http://schemas.microsoft.com/office/drawing/2010/main" val="0"/>
@@ -3889,9 +3790,8 @@
           <w:numId w:val="6"/>
         </w:numPr>
       </w:pPr>
-      <w:bookmarkStart w:id="11" w:name="_Toc392153424"/>
-      <w:r>
-        <w:lastRenderedPageBreak/>
+      <w:bookmarkStart w:id="11" w:name="_Toc392176203"/>
+      <w:r>
         <w:t>Component Testing Strategy</w:t>
       </w:r>
       <w:bookmarkEnd w:id="11"/>
@@ -3909,7 +3809,7 @@
           <w:numId w:val="6"/>
         </w:numPr>
       </w:pPr>
-      <w:bookmarkStart w:id="12" w:name="_Toc392153425"/>
+      <w:bookmarkStart w:id="12" w:name="_Toc392176204"/>
       <w:r>
         <w:t>Class/Entity Model</w:t>
       </w:r>
@@ -4023,47 +3923,7 @@
         <w:t xml:space="preserve"> It consists of six variables: </w:t>
       </w:r>
       <w:r>
-        <w:t xml:space="preserve"> _</w:t>
-      </w:r>
-      <w:proofErr w:type="spellStart"/>
-      <w:r>
-        <w:t>sComment</w:t>
-      </w:r>
-      <w:proofErr w:type="spellEnd"/>
-      <w:r>
-        <w:t>, _</w:t>
-      </w:r>
-      <w:proofErr w:type="spellStart"/>
-      <w:r>
-        <w:t>sPicture</w:t>
-      </w:r>
-      <w:proofErr w:type="spellEnd"/>
-      <w:r>
-        <w:t>, _</w:t>
-      </w:r>
-      <w:proofErr w:type="spellStart"/>
-      <w:r>
-        <w:t>dTime</w:t>
-      </w:r>
-      <w:proofErr w:type="spellEnd"/>
-      <w:r>
-        <w:t>, _</w:t>
-      </w:r>
-      <w:proofErr w:type="spellStart"/>
-      <w:r>
-        <w:t>sCommentID</w:t>
-      </w:r>
-      <w:proofErr w:type="spellEnd"/>
-      <w:r>
-        <w:t xml:space="preserve"> and _</w:t>
-      </w:r>
-      <w:proofErr w:type="spellStart"/>
-      <w:r>
-        <w:t>sUersID</w:t>
-      </w:r>
-      <w:proofErr w:type="spellEnd"/>
-      <w:r>
-        <w:t xml:space="preserve">. </w:t>
+        <w:t xml:space="preserve"> _sComment, _sPicture, _dTime, _sCommentID and _sUersID. </w:t>
       </w:r>
     </w:p>
     <w:p>
@@ -4086,63 +3946,7 @@
         <w:t xml:space="preserve"> uploaded. It has variables of </w:t>
       </w:r>
       <w:r>
-        <w:t>_</w:t>
-      </w:r>
-      <w:proofErr w:type="spellStart"/>
-      <w:r>
-        <w:t>sLongititude</w:t>
-      </w:r>
-      <w:proofErr w:type="spellEnd"/>
-      <w:r>
-        <w:t>, _</w:t>
-      </w:r>
-      <w:proofErr w:type="spellStart"/>
-      <w:r>
-        <w:t>sLatitude</w:t>
-      </w:r>
-      <w:proofErr w:type="spellEnd"/>
-      <w:r>
-        <w:t>, _</w:t>
-      </w:r>
-      <w:proofErr w:type="spellStart"/>
-      <w:r>
-        <w:t>sCaption</w:t>
-      </w:r>
-      <w:proofErr w:type="spellEnd"/>
-      <w:r>
-        <w:t>, _</w:t>
-      </w:r>
-      <w:proofErr w:type="spellStart"/>
-      <w:r>
-        <w:t>sPictureID</w:t>
-      </w:r>
-      <w:proofErr w:type="spellEnd"/>
-      <w:r>
-        <w:t>, _</w:t>
-      </w:r>
-      <w:proofErr w:type="spellStart"/>
-      <w:r>
-        <w:t>lComment</w:t>
-      </w:r>
-      <w:proofErr w:type="spellEnd"/>
-      <w:r>
-        <w:t xml:space="preserve"> (as list of String), _</w:t>
-      </w:r>
-      <w:proofErr w:type="spellStart"/>
-      <w:r>
-        <w:t>sUserID</w:t>
-      </w:r>
-      <w:proofErr w:type="spellEnd"/>
-      <w:r>
-        <w:t xml:space="preserve"> and _</w:t>
-      </w:r>
-      <w:proofErr w:type="spellStart"/>
-      <w:r>
-        <w:t>sImagePath</w:t>
-      </w:r>
-      <w:proofErr w:type="spellEnd"/>
-      <w:r>
-        <w:t>.</w:t>
+        <w:t>_sLongititude, _sLatitude, _sCaption, _sPictureID, _lComment (as list of String), _sUserID and _sImagePath.</w:t>
       </w:r>
     </w:p>
     <w:p>
@@ -4171,76 +3975,7 @@
         <w:t xml:space="preserve">. It has variables of </w:t>
       </w:r>
       <w:r>
-        <w:t>_</w:t>
-      </w:r>
-      <w:proofErr w:type="spellStart"/>
-      <w:r>
-        <w:t>sUername</w:t>
-      </w:r>
-      <w:proofErr w:type="spellEnd"/>
-      <w:r>
-        <w:t>, _</w:t>
-      </w:r>
-      <w:proofErr w:type="spellStart"/>
-      <w:r>
-        <w:t>sFirstName</w:t>
-      </w:r>
-      <w:proofErr w:type="spellEnd"/>
-      <w:r>
-        <w:t>, _</w:t>
-      </w:r>
-      <w:proofErr w:type="spellStart"/>
-      <w:r>
-        <w:t>sLastName</w:t>
-      </w:r>
-      <w:proofErr w:type="spellEnd"/>
-      <w:r>
-        <w:t>, _</w:t>
-      </w:r>
-      <w:proofErr w:type="spellStart"/>
-      <w:r>
-        <w:t>sUersID</w:t>
-      </w:r>
-      <w:proofErr w:type="spellEnd"/>
-      <w:r>
-        <w:t>, _</w:t>
-      </w:r>
-      <w:proofErr w:type="spellStart"/>
-      <w:r>
-        <w:t>nAge</w:t>
-      </w:r>
-      <w:proofErr w:type="spellEnd"/>
-      <w:r>
-        <w:t>, _</w:t>
-      </w:r>
-      <w:proofErr w:type="spellStart"/>
-      <w:r>
-        <w:t>sProfilePicturePath</w:t>
-      </w:r>
-      <w:proofErr w:type="spellEnd"/>
-      <w:r>
-        <w:t>, _</w:t>
-      </w:r>
-      <w:proofErr w:type="spellStart"/>
-      <w:r>
-        <w:t>lCommentList</w:t>
-      </w:r>
-      <w:proofErr w:type="spellEnd"/>
-      <w:r>
-        <w:t xml:space="preserve"> (as list of Comment), </w:t>
-      </w:r>
-      <w:proofErr w:type="gramStart"/>
-      <w:r>
-        <w:t>_</w:t>
-      </w:r>
-      <w:proofErr w:type="spellStart"/>
-      <w:proofErr w:type="gramEnd"/>
-      <w:r>
-        <w:t>lPictureList</w:t>
-      </w:r>
-      <w:proofErr w:type="spellEnd"/>
-      <w:r>
-        <w:t xml:space="preserve"> (as list of Picture).</w:t>
+        <w:t>_sUername, _sFirstName, _sLastName, _sUersID, _nAge, _sProfilePicturePath, _lCommentList (as list of Comment), _lPictureList (as list of Picture).</w:t>
       </w:r>
     </w:p>
     <w:p>
@@ -4271,7 +4006,7 @@
           <w:numId w:val="6"/>
         </w:numPr>
       </w:pPr>
-      <w:bookmarkStart w:id="13" w:name="_Toc392153426"/>
+      <w:bookmarkStart w:id="13" w:name="_Toc392176205"/>
       <w:r>
         <w:t>Component Testing Strategy</w:t>
       </w:r>
@@ -4305,7 +4040,7 @@
           <w:numId w:val="6"/>
         </w:numPr>
       </w:pPr>
-      <w:bookmarkStart w:id="14" w:name="_Toc392153427"/>
+      <w:bookmarkStart w:id="14" w:name="_Toc392176206"/>
       <w:r>
         <w:t>Database Interface</w:t>
       </w:r>
@@ -4313,46 +4048,32 @@
     </w:p>
     <w:p>
       <w:r>
-        <w:t xml:space="preserve">Interfacing with the database is handled in our application’s </w:t>
-      </w:r>
-      <w:proofErr w:type="spellStart"/>
-      <w:r>
-        <w:t>BizLogic</w:t>
-      </w:r>
-      <w:proofErr w:type="spellEnd"/>
-      <w:r>
-        <w:t xml:space="preserve"> sub-project. There are three data class object that correspond with their matching class object. The three data class objects are </w:t>
-      </w:r>
-      <w:proofErr w:type="spellStart"/>
+        <w:t xml:space="preserve">Interfacing with the database is handled in our application’s BizLogic sub-project. There are three data class object that correspond with their matching class object. The three data class objects are </w:t>
+      </w:r>
       <w:r>
         <w:rPr>
           <w:b/>
         </w:rPr>
         <w:t>ProfileData</w:t>
       </w:r>
-      <w:proofErr w:type="spellEnd"/>
       <w:r>
         <w:t xml:space="preserve">, </w:t>
       </w:r>
-      <w:proofErr w:type="spellStart"/>
       <w:r>
         <w:rPr>
           <w:b/>
         </w:rPr>
         <w:t>CommentData</w:t>
       </w:r>
-      <w:proofErr w:type="spellEnd"/>
       <w:r>
         <w:t xml:space="preserve">, and </w:t>
       </w:r>
-      <w:proofErr w:type="spellStart"/>
       <w:r>
         <w:rPr>
           <w:b/>
         </w:rPr>
         <w:t>PictureData</w:t>
       </w:r>
-      <w:proofErr w:type="spellEnd"/>
       <w:r>
         <w:t xml:space="preserve">. These classes contain any database query (and helper methods) to the corresponding table in the database. By segmenting off the data access classes we are able to enforce proper class encapsulation. This allows us to better maintain like-purposed code in a single class. </w:t>
       </w:r>
@@ -4368,7 +4089,7 @@
           <w:numId w:val="6"/>
         </w:numPr>
       </w:pPr>
-      <w:bookmarkStart w:id="15" w:name="_Toc392153428"/>
+      <w:bookmarkStart w:id="15" w:name="_Toc392176207"/>
       <w:r>
         <w:t>Component Testing Strategy</w:t>
       </w:r>
@@ -4407,9 +4128,8 @@
       <w:pPr>
         <w:pStyle w:val="Heading1"/>
       </w:pPr>
-      <w:bookmarkStart w:id="16" w:name="_Toc392153429"/>
-      <w:r>
-        <w:lastRenderedPageBreak/>
+      <w:bookmarkStart w:id="16" w:name="_Toc392176208"/>
+      <w:r>
         <w:t xml:space="preserve">4. </w:t>
       </w:r>
       <w:r>
@@ -4422,13 +4142,8 @@
         <w:t>Development of this web application is implemented using the</w:t>
       </w:r>
       <w:r>
-        <w:t xml:space="preserve"> </w:t>
-      </w:r>
-      <w:proofErr w:type="gramStart"/>
-      <w:r>
-        <w:t>Agile</w:t>
-      </w:r>
-      <w:proofErr w:type="gramEnd"/>
+        <w:t xml:space="preserve"> Agile</w:t>
+      </w:r>
       <w:r>
         <w:t xml:space="preserve"> sof</w:t>
       </w:r>
@@ -4454,17 +4169,12 @@
         <w:t xml:space="preserve"> adaptions being implemented as needed between sprints. </w:t>
       </w:r>
       <w:r>
-        <w:t xml:space="preserve">Backlog management is handled via </w:t>
-      </w:r>
-      <w:proofErr w:type="spellStart"/>
-      <w:r>
-        <w:t>Trello</w:t>
-      </w:r>
-      <w:proofErr w:type="spellEnd"/>
+        <w:t>Backlog management is handled via Trello</w:t>
+      </w:r>
       <w:r>
         <w:t xml:space="preserve"> at </w:t>
       </w:r>
-      <w:hyperlink r:id="rId11" w:history="1">
+      <w:hyperlink r:id="rId10" w:history="1">
         <w:r>
           <w:rPr>
             <w:rStyle w:val="Hyperlink"/>
@@ -4478,15 +4188,10 @@
       <w:r>
         <w:t xml:space="preserve">via </w:t>
       </w:r>
-      <w:proofErr w:type="spellStart"/>
-      <w:r>
-        <w:t>GitHub</w:t>
-      </w:r>
-      <w:proofErr w:type="spellEnd"/>
-      <w:r>
-        <w:t xml:space="preserve"> at </w:t>
-      </w:r>
-      <w:hyperlink r:id="rId12" w:history="1">
+      <w:r>
+        <w:t xml:space="preserve">GitHub at </w:t>
+      </w:r>
+      <w:hyperlink r:id="rId11" w:history="1">
         <w:r>
           <w:rPr>
             <w:rStyle w:val="Hyperlink"/>
@@ -4502,7 +4207,7 @@
       <w:pPr>
         <w:pStyle w:val="Heading2"/>
       </w:pPr>
-      <w:bookmarkStart w:id="17" w:name="_Toc392153430"/>
+      <w:bookmarkStart w:id="17" w:name="_Toc392176209"/>
       <w:r>
         <w:t>4.1 Sprint 1</w:t>
       </w:r>
@@ -4541,7 +4246,7 @@
       <w:pPr>
         <w:pStyle w:val="Heading2"/>
       </w:pPr>
-      <w:bookmarkStart w:id="18" w:name="_Toc392153431"/>
+      <w:bookmarkStart w:id="18" w:name="_Toc392176210"/>
       <w:r>
         <w:t>4.2 Sprint 2</w:t>
       </w:r>
@@ -4561,15 +4266,7 @@
         <w:t xml:space="preserve"> The new login flow also includes loading user-specific data into their home profile page. </w:t>
       </w:r>
       <w:r>
-        <w:t xml:space="preserve">Also implemented in this sprint was the </w:t>
-      </w:r>
-      <w:proofErr w:type="spellStart"/>
-      <w:r>
-        <w:t>Imgur</w:t>
-      </w:r>
-      <w:proofErr w:type="spellEnd"/>
-      <w:r>
-        <w:t xml:space="preserve"> API for photo upload and hosting. Implementing this API adds the core function to the application and enables work to be scheduled for completion in future sprints. </w:t>
+        <w:t xml:space="preserve">Also implemented in this sprint was the Imgur API for photo upload and hosting. Implementing this API adds the core function to the application and enables work to be scheduled for completion in future sprints. </w:t>
       </w:r>
       <w:r>
         <w:t xml:space="preserve"> </w:t>
@@ -4579,7 +4276,7 @@
       <w:pPr>
         <w:pStyle w:val="Heading2"/>
       </w:pPr>
-      <w:bookmarkStart w:id="19" w:name="_Toc392153432"/>
+      <w:bookmarkStart w:id="19" w:name="_Toc392176211"/>
       <w:r>
         <w:t>4.3 Sprint 3</w:t>
       </w:r>
@@ -4605,23 +4302,21 @@
         <w:t xml:space="preserve">There were not many logic changes in this sprint. </w:t>
       </w:r>
       <w:r>
-        <w:t xml:space="preserve">Currently, it is possible to upload photos, and have </w:t>
-      </w:r>
-      <w:proofErr w:type="gramStart"/>
-      <w:r>
-        <w:t>those photo’s</w:t>
-      </w:r>
-      <w:proofErr w:type="gramEnd"/>
+        <w:t>Currently, it is possible to upload photos, and have those photo’s geodata extracted.</w:t>
+      </w:r>
       <w:r>
         <w:t xml:space="preserve"> </w:t>
       </w:r>
-      <w:proofErr w:type="spellStart"/>
-      <w:r>
-        <w:t>geodata</w:t>
-      </w:r>
-      <w:proofErr w:type="spellEnd"/>
-      <w:r>
-        <w:t xml:space="preserve"> extracted. These photos then appear on the map along with their caption, but do not have comments. </w:t>
+      <w:r>
+        <w:t xml:space="preserve"> </w:t>
+      </w:r>
+      <w:r>
+        <w:t xml:space="preserve">Users now are able to post their comments to the picture when that picture appears. </w:t>
+      </w:r>
+      <w:bookmarkStart w:id="20" w:name="_GoBack"/>
+      <w:bookmarkEnd w:id="20"/>
+      <w:r>
+        <w:t xml:space="preserve"> </w:t>
       </w:r>
       <w:r>
         <w:t>Additionally, a lot of background work was done, adding methods that will be useable in the next sprint for searching, such as getting all the pictures in a radius from a point.</w:t>
@@ -4631,7 +4326,7 @@
       <w:pPr>
         <w:pStyle w:val="Heading2"/>
       </w:pPr>
-      <w:bookmarkStart w:id="20" w:name="_Toc392153433"/>
+      <w:bookmarkStart w:id="21" w:name="_Toc392176212"/>
       <w:r>
         <w:t>4.</w:t>
       </w:r>
@@ -4641,7 +4336,7 @@
       <w:r>
         <w:t xml:space="preserve"> Changes &amp; Refactoring</w:t>
       </w:r>
-      <w:bookmarkEnd w:id="20"/>
+      <w:bookmarkEnd w:id="21"/>
     </w:p>
     <w:p>
       <w:r>
@@ -4665,7 +4360,7 @@
       <w:pPr>
         <w:pStyle w:val="Heading1"/>
       </w:pPr>
-      <w:bookmarkStart w:id="21" w:name="_Toc392153434"/>
+      <w:bookmarkStart w:id="22" w:name="_Toc392176213"/>
       <w:r>
         <w:rPr>
           <w:bCs w:val="0"/>
@@ -4684,7 +4379,7 @@
       <w:r>
         <w:t>Implementation</w:t>
       </w:r>
-      <w:bookmarkEnd w:id="21"/>
+      <w:bookmarkEnd w:id="22"/>
     </w:p>
     <w:p>
       <w:r>
@@ -4697,33 +4392,17 @@
         <w:t xml:space="preserve">the </w:t>
       </w:r>
       <w:r>
-        <w:t xml:space="preserve">website application to the web server is completed via direct file transfer within Remote Desktop Connection. The dedicated Windows server’s </w:t>
-      </w:r>
-      <w:r>
-        <w:lastRenderedPageBreak/>
-        <w:t xml:space="preserve">IIS manager handles server controls used within the web application. </w:t>
+        <w:t xml:space="preserve">website application to the web server is completed via direct file transfer within Remote Desktop Connection. The dedicated Windows server’s IIS manager handles server controls used within the web application. </w:t>
       </w:r>
       <w:r>
         <w:t xml:space="preserve">The web application can be accessed at </w:t>
       </w:r>
-      <w:hyperlink r:id="rId13" w:history="1">
+      <w:hyperlink r:id="rId12" w:history="1">
         <w:r>
           <w:rPr>
             <w:rStyle w:val="Hyperlink"/>
           </w:rPr>
-          <w:t>http://54.88.28.17</w:t>
-        </w:r>
-        <w:r>
-          <w:rPr>
-            <w:rStyle w:val="Hyperlink"/>
-          </w:rPr>
-          <w:t>7</w:t>
-        </w:r>
-        <w:r>
-          <w:rPr>
-            <w:rStyle w:val="Hyperlink"/>
-          </w:rPr>
-          <w:t>/Login.aspx</w:t>
+          <w:t>http://54.88.28.177/Login.aspx</w:t>
         </w:r>
       </w:hyperlink>
       <w:r>
@@ -4736,21 +4415,21 @@
       <w:pPr>
         <w:pStyle w:val="Heading1"/>
       </w:pPr>
-      <w:bookmarkStart w:id="22" w:name="_Toc392153435"/>
+      <w:bookmarkStart w:id="23" w:name="_Toc392176214"/>
       <w:r>
         <w:t>6. API Implementation</w:t>
       </w:r>
-      <w:bookmarkEnd w:id="22"/>
+      <w:bookmarkEnd w:id="23"/>
     </w:p>
     <w:p>
       <w:pPr>
         <w:pStyle w:val="Heading2"/>
       </w:pPr>
-      <w:bookmarkStart w:id="23" w:name="_Toc392153436"/>
+      <w:bookmarkStart w:id="24" w:name="_Toc392176215"/>
       <w:r>
         <w:t>6.1 Twitter API</w:t>
       </w:r>
-      <w:bookmarkEnd w:id="23"/>
+      <w:bookmarkEnd w:id="24"/>
     </w:p>
     <w:p>
       <w:r>
@@ -4761,11 +4440,11 @@
       <w:pPr>
         <w:pStyle w:val="Heading2"/>
       </w:pPr>
-      <w:bookmarkStart w:id="24" w:name="_Toc392153437"/>
+      <w:bookmarkStart w:id="25" w:name="_Toc392176216"/>
       <w:r>
         <w:t>6.2 Google Maps API</w:t>
       </w:r>
-      <w:bookmarkEnd w:id="24"/>
+      <w:bookmarkEnd w:id="25"/>
     </w:p>
     <w:p>
       <w:r>
@@ -4775,34 +4454,16 @@
         <w:t xml:space="preserve">has been implemented to display and navigate a map of campus. </w:t>
       </w:r>
       <w:r>
-        <w:t xml:space="preserve">Images in the database now appear on the map with their extracted </w:t>
-      </w:r>
-      <w:proofErr w:type="spellStart"/>
-      <w:r>
-        <w:t>geodata</w:t>
-      </w:r>
-      <w:proofErr w:type="spellEnd"/>
-      <w:r>
-        <w:t xml:space="preserve"> at a location, along with a caption.</w:t>
-      </w:r>
-      <w:bookmarkStart w:id="25" w:name="_GoBack"/>
-      <w:bookmarkEnd w:id="25"/>
+        <w:t>Images in the database now appear on the map with their extracted geodata at a location, along with a caption.</w:t>
+      </w:r>
     </w:p>
     <w:p>
       <w:pPr>
         <w:pStyle w:val="Heading2"/>
       </w:pPr>
-      <w:bookmarkStart w:id="26" w:name="_Toc392153438"/>
-      <w:r>
-        <w:t xml:space="preserve">6.3 </w:t>
-      </w:r>
-      <w:proofErr w:type="spellStart"/>
-      <w:r>
-        <w:t>Imgur</w:t>
-      </w:r>
-      <w:proofErr w:type="spellEnd"/>
-      <w:r>
-        <w:t xml:space="preserve"> API</w:t>
+      <w:bookmarkStart w:id="26" w:name="_Toc392176217"/>
+      <w:r>
+        <w:t>6.3 Imgur API</w:t>
       </w:r>
       <w:bookmarkEnd w:id="26"/>
     </w:p>
@@ -4810,43 +4471,20 @@
       <w:r>
         <w:t xml:space="preserve">The </w:t>
       </w:r>
-      <w:proofErr w:type="spellStart"/>
-      <w:r>
-        <w:t>Imgur</w:t>
-      </w:r>
-      <w:proofErr w:type="spellEnd"/>
-      <w:r>
-        <w:t xml:space="preserve"> API was implemented in Sprint 2. The application utilizes an anonymous upload to the image hosting site. This upload implementation reduces the complexity of user authorization as it does not interface with any user accounts. The </w:t>
+      <w:r>
+        <w:t xml:space="preserve">Imgur API was implemented in Sprint 2. The application utilizes an anonymous upload to the image hosting site. This upload implementation reduces the complexity of user authorization as it does not interface with any user accounts. The </w:t>
       </w:r>
       <w:r>
         <w:t>application anonymously</w:t>
       </w:r>
       <w:r>
-        <w:t xml:space="preserve"> uploads the image and returns a </w:t>
-      </w:r>
-      <w:proofErr w:type="spellStart"/>
-      <w:proofErr w:type="gramStart"/>
-      <w:r>
-        <w:t>url</w:t>
-      </w:r>
-      <w:proofErr w:type="spellEnd"/>
-      <w:proofErr w:type="gramEnd"/>
-      <w:r>
-        <w:t xml:space="preserve"> to the image. </w:t>
+        <w:t xml:space="preserve"> uploads the image and returns a url to the image. </w:t>
       </w:r>
       <w:r>
         <w:t>We then upload</w:t>
       </w:r>
       <w:r>
-        <w:t xml:space="preserve"> the photo via an ASP </w:t>
-      </w:r>
-      <w:proofErr w:type="spellStart"/>
-      <w:r>
-        <w:t>FileUpload</w:t>
-      </w:r>
-      <w:proofErr w:type="spellEnd"/>
-      <w:r>
-        <w:t xml:space="preserve"> control and save the </w:t>
+        <w:t xml:space="preserve"> the photo via an ASP FileUpload control and save the </w:t>
       </w:r>
       <w:r>
         <w:t>image</w:t>
@@ -4855,67 +4493,41 @@
         <w:t>’s</w:t>
       </w:r>
       <w:r>
+        <w:t xml:space="preserve"> url and any other requisite data</w:t>
+      </w:r>
+      <w:r>
+        <w:t>, such as its geodata,</w:t>
+      </w:r>
+      <w:r>
+        <w:t xml:space="preserve"> to the database. </w:t>
+      </w:r>
+      <w:r>
+        <w:t>To assist in our implementation of the Imgur API in ASP.NET we used a</w:t>
+      </w:r>
+      <w:r>
+        <w:t>n</w:t>
+      </w:r>
+      <w:r>
+        <w:t xml:space="preserve"> online tutorial </w:t>
+      </w:r>
+      <w:r>
+        <w:t xml:space="preserve">from PC Tips </w:t>
+      </w:r>
+      <w:r>
+        <w:t xml:space="preserve">as a </w:t>
+      </w:r>
+      <w:r>
+        <w:t>reference.</w:t>
+      </w:r>
+      <w:r>
         <w:t xml:space="preserve"> </w:t>
       </w:r>
-      <w:proofErr w:type="spellStart"/>
-      <w:proofErr w:type="gramStart"/>
-      <w:r>
-        <w:t>url</w:t>
-      </w:r>
-      <w:proofErr w:type="spellEnd"/>
-      <w:proofErr w:type="gramEnd"/>
-      <w:r>
-        <w:t xml:space="preserve"> and any other requisite data</w:t>
-      </w:r>
-      <w:r>
-        <w:t xml:space="preserve">, such as its </w:t>
-      </w:r>
-      <w:proofErr w:type="spellStart"/>
-      <w:r>
-        <w:t>geodata</w:t>
-      </w:r>
-      <w:proofErr w:type="spellEnd"/>
-      <w:r>
-        <w:t>,</w:t>
-      </w:r>
-      <w:r>
-        <w:t xml:space="preserve"> to the database. </w:t>
-      </w:r>
-      <w:r>
-        <w:t xml:space="preserve">To assist in our implementation of the </w:t>
-      </w:r>
-      <w:proofErr w:type="spellStart"/>
-      <w:r>
-        <w:t>Imgur</w:t>
-      </w:r>
-      <w:proofErr w:type="spellEnd"/>
-      <w:r>
-        <w:t xml:space="preserve"> API in ASP.NET we used a</w:t>
-      </w:r>
-      <w:r>
-        <w:t>n</w:t>
-      </w:r>
-      <w:r>
-        <w:t xml:space="preserve"> online tutorial </w:t>
-      </w:r>
-      <w:r>
-        <w:t xml:space="preserve">from PC Tips </w:t>
-      </w:r>
-      <w:r>
-        <w:t xml:space="preserve">as a </w:t>
-      </w:r>
-      <w:r>
-        <w:t>reference.</w:t>
-      </w:r>
-      <w:r>
-        <w:t xml:space="preserve"> </w:t>
-      </w:r>
     </w:p>
     <w:p>
       <w:pPr>
         <w:pStyle w:val="Heading1"/>
       </w:pPr>
-      <w:bookmarkStart w:id="27" w:name="_Toc392153439"/>
+      <w:bookmarkStart w:id="27" w:name="_Toc392176218"/>
       <w:r>
         <w:t>7</w:t>
       </w:r>
@@ -5063,7 +4675,7 @@
     <w:p/>
     <w:p/>
     <w:sectPr>
-      <w:footerReference w:type="default" r:id="rId14"/>
+      <w:footerReference w:type="default" r:id="rId13"/>
       <w:pgSz w:w="12240" w:h="15840"/>
       <w:pgMar w:top="1440" w:right="1440" w:bottom="1440" w:left="1440" w:header="720" w:footer="720" w:gutter="0"/>
       <w:pgNumType w:start="0"/>
@@ -5076,7 +4688,7 @@
 </file>
 
 <file path=word/endnotes.xml><?xml version="1.0" encoding="utf-8"?>
-<w:endnotes xmlns:wpc="http://schemas.microsoft.com/office/word/2010/wordprocessingCanvas" xmlns:mc="http://schemas.openxmlformats.org/markup-compatibility/2006" xmlns:o="urn:schemas-microsoft-com:office:office" xmlns:r="http://schemas.openxmlformats.org/officeDocument/2006/relationships" xmlns:m="http://schemas.openxmlformats.org/officeDocument/2006/math" xmlns:v="urn:schemas-microsoft-com:vml" xmlns:wp14="http://schemas.microsoft.com/office/word/2010/wordprocessingDrawing" xmlns:wp="http://schemas.openxmlformats.org/drawingml/2006/wordprocessingDrawing" xmlns:w10="urn:schemas-microsoft-com:office:word" xmlns:w="http://schemas.openxmlformats.org/wordprocessingml/2006/main" xmlns:w14="http://schemas.microsoft.com/office/word/2010/wordml" xmlns:wpg="http://schemas.microsoft.com/office/word/2010/wordprocessingGroup" xmlns:wpi="http://schemas.microsoft.com/office/word/2010/wordprocessingInk" xmlns:wne="http://schemas.microsoft.com/office/word/2006/wordml" xmlns:wps="http://schemas.microsoft.com/office/word/2010/wordprocessingShape" mc:Ignorable="w14 wp14">
+<w:endnotes xmlns:wpc="http://schemas.microsoft.com/office/word/2010/wordprocessingCanvas" xmlns:mc="http://schemas.openxmlformats.org/markup-compatibility/2006" xmlns:o="urn:schemas-microsoft-com:office:office" xmlns:r="http://schemas.openxmlformats.org/officeDocument/2006/relationships" xmlns:m="http://schemas.openxmlformats.org/officeDocument/2006/math" xmlns:v="urn:schemas-microsoft-com:vml" xmlns:wp14="http://schemas.microsoft.com/office/word/2010/wordprocessingDrawing" xmlns:wp="http://schemas.openxmlformats.org/drawingml/2006/wordprocessingDrawing" xmlns:w10="urn:schemas-microsoft-com:office:word" xmlns:w="http://schemas.openxmlformats.org/wordprocessingml/2006/main" xmlns:w14="http://schemas.microsoft.com/office/word/2010/wordml" xmlns:w15="http://schemas.microsoft.com/office/word/2012/wordml" xmlns:wpg="http://schemas.microsoft.com/office/word/2010/wordprocessingGroup" xmlns:wpi="http://schemas.microsoft.com/office/word/2010/wordprocessingInk" xmlns:wne="http://schemas.microsoft.com/office/word/2006/wordml" xmlns:wps="http://schemas.microsoft.com/office/word/2010/wordprocessingShape" mc:Ignorable="w14 w15 wp14">
   <w:endnote w:type="separator" w:id="-1">
     <w:p>
       <w:pPr>
@@ -5101,7 +4713,7 @@
 </file>
 
 <file path=word/footer1.xml><?xml version="1.0" encoding="utf-8"?>
-<w:ftr xmlns:wpc="http://schemas.microsoft.com/office/word/2010/wordprocessingCanvas" xmlns:mc="http://schemas.openxmlformats.org/markup-compatibility/2006" xmlns:o="urn:schemas-microsoft-com:office:office" xmlns:r="http://schemas.openxmlformats.org/officeDocument/2006/relationships" xmlns:m="http://schemas.openxmlformats.org/officeDocument/2006/math" xmlns:v="urn:schemas-microsoft-com:vml" xmlns:wp14="http://schemas.microsoft.com/office/word/2010/wordprocessingDrawing" xmlns:wp="http://schemas.openxmlformats.org/drawingml/2006/wordprocessingDrawing" xmlns:w10="urn:schemas-microsoft-com:office:word" xmlns:w="http://schemas.openxmlformats.org/wordprocessingml/2006/main" xmlns:w14="http://schemas.microsoft.com/office/word/2010/wordml" xmlns:wpg="http://schemas.microsoft.com/office/word/2010/wordprocessingGroup" xmlns:wpi="http://schemas.microsoft.com/office/word/2010/wordprocessingInk" xmlns:wne="http://schemas.microsoft.com/office/word/2006/wordml" xmlns:wps="http://schemas.microsoft.com/office/word/2010/wordprocessingShape" mc:Ignorable="w14 wp14">
+<w:ftr xmlns:wpc="http://schemas.microsoft.com/office/word/2010/wordprocessingCanvas" xmlns:mc="http://schemas.openxmlformats.org/markup-compatibility/2006" xmlns:o="urn:schemas-microsoft-com:office:office" xmlns:r="http://schemas.openxmlformats.org/officeDocument/2006/relationships" xmlns:m="http://schemas.openxmlformats.org/officeDocument/2006/math" xmlns:v="urn:schemas-microsoft-com:vml" xmlns:wp14="http://schemas.microsoft.com/office/word/2010/wordprocessingDrawing" xmlns:wp="http://schemas.openxmlformats.org/drawingml/2006/wordprocessingDrawing" xmlns:w10="urn:schemas-microsoft-com:office:word" xmlns:w="http://schemas.openxmlformats.org/wordprocessingml/2006/main" xmlns:w14="http://schemas.microsoft.com/office/word/2010/wordml" xmlns:w15="http://schemas.microsoft.com/office/word/2012/wordml" xmlns:wpg="http://schemas.microsoft.com/office/word/2010/wordprocessingGroup" xmlns:wpi="http://schemas.microsoft.com/office/word/2010/wordprocessingInk" xmlns:wne="http://schemas.microsoft.com/office/word/2006/wordml" xmlns:wps="http://schemas.microsoft.com/office/word/2010/wordprocessingShape" mc:Ignorable="w14 w15 wp14">
   <w:sdt>
     <w:sdtPr>
       <w:id w:val="-704714696"/>
@@ -5134,7 +4746,7 @@
           <w:rPr>
             <w:noProof/>
           </w:rPr>
-          <w:t>7</w:t>
+          <w:t>6</w:t>
         </w:r>
         <w:r>
           <w:rPr>
@@ -5154,7 +4766,7 @@
 </file>
 
 <file path=word/footnotes.xml><?xml version="1.0" encoding="utf-8"?>
-<w:footnotes xmlns:wpc="http://schemas.microsoft.com/office/word/2010/wordprocessingCanvas" xmlns:mc="http://schemas.openxmlformats.org/markup-compatibility/2006" xmlns:o="urn:schemas-microsoft-com:office:office" xmlns:r="http://schemas.openxmlformats.org/officeDocument/2006/relationships" xmlns:m="http://schemas.openxmlformats.org/officeDocument/2006/math" xmlns:v="urn:schemas-microsoft-com:vml" xmlns:wp14="http://schemas.microsoft.com/office/word/2010/wordprocessingDrawing" xmlns:wp="http://schemas.openxmlformats.org/drawingml/2006/wordprocessingDrawing" xmlns:w10="urn:schemas-microsoft-com:office:word" xmlns:w="http://schemas.openxmlformats.org/wordprocessingml/2006/main" xmlns:w14="http://schemas.microsoft.com/office/word/2010/wordml" xmlns:wpg="http://schemas.microsoft.com/office/word/2010/wordprocessingGroup" xmlns:wpi="http://schemas.microsoft.com/office/word/2010/wordprocessingInk" xmlns:wne="http://schemas.microsoft.com/office/word/2006/wordml" xmlns:wps="http://schemas.microsoft.com/office/word/2010/wordprocessingShape" mc:Ignorable="w14 wp14">
+<w:footnotes xmlns:wpc="http://schemas.microsoft.com/office/word/2010/wordprocessingCanvas" xmlns:mc="http://schemas.openxmlformats.org/markup-compatibility/2006" xmlns:o="urn:schemas-microsoft-com:office:office" xmlns:r="http://schemas.openxmlformats.org/officeDocument/2006/relationships" xmlns:m="http://schemas.openxmlformats.org/officeDocument/2006/math" xmlns:v="urn:schemas-microsoft-com:vml" xmlns:wp14="http://schemas.microsoft.com/office/word/2010/wordprocessingDrawing" xmlns:wp="http://schemas.openxmlformats.org/drawingml/2006/wordprocessingDrawing" xmlns:w10="urn:schemas-microsoft-com:office:word" xmlns:w="http://schemas.openxmlformats.org/wordprocessingml/2006/main" xmlns:w14="http://schemas.microsoft.com/office/word/2010/wordml" xmlns:w15="http://schemas.microsoft.com/office/word/2012/wordml" xmlns:wpg="http://schemas.microsoft.com/office/word/2010/wordprocessingGroup" xmlns:wpi="http://schemas.microsoft.com/office/word/2010/wordprocessingInk" xmlns:wne="http://schemas.microsoft.com/office/word/2006/wordml" xmlns:wps="http://schemas.microsoft.com/office/word/2010/wordprocessingShape" mc:Ignorable="w14 w15 wp14">
   <w:footnote w:type="separator" w:id="-1">
     <w:p>
       <w:pPr>
@@ -5179,7 +4791,7 @@
 </file>
 
 <file path=word/numbering.xml><?xml version="1.0" encoding="utf-8"?>
-<w:numbering xmlns:wpc="http://schemas.microsoft.com/office/word/2010/wordprocessingCanvas" xmlns:mc="http://schemas.openxmlformats.org/markup-compatibility/2006" xmlns:o="urn:schemas-microsoft-com:office:office" xmlns:r="http://schemas.openxmlformats.org/officeDocument/2006/relationships" xmlns:m="http://schemas.openxmlformats.org/officeDocument/2006/math" xmlns:v="urn:schemas-microsoft-com:vml" xmlns:wp14="http://schemas.microsoft.com/office/word/2010/wordprocessingDrawing" xmlns:wp="http://schemas.openxmlformats.org/drawingml/2006/wordprocessingDrawing" xmlns:w10="urn:schemas-microsoft-com:office:word" xmlns:w="http://schemas.openxmlformats.org/wordprocessingml/2006/main" xmlns:w14="http://schemas.microsoft.com/office/word/2010/wordml" xmlns:wpg="http://schemas.microsoft.com/office/word/2010/wordprocessingGroup" xmlns:wpi="http://schemas.microsoft.com/office/word/2010/wordprocessingInk" xmlns:wne="http://schemas.microsoft.com/office/word/2006/wordml" xmlns:wps="http://schemas.microsoft.com/office/word/2010/wordprocessingShape" mc:Ignorable="w14 wp14">
+<w:numbering xmlns:wpc="http://schemas.microsoft.com/office/word/2010/wordprocessingCanvas" xmlns:mc="http://schemas.openxmlformats.org/markup-compatibility/2006" xmlns:o="urn:schemas-microsoft-com:office:office" xmlns:r="http://schemas.openxmlformats.org/officeDocument/2006/relationships" xmlns:m="http://schemas.openxmlformats.org/officeDocument/2006/math" xmlns:v="urn:schemas-microsoft-com:vml" xmlns:wp14="http://schemas.microsoft.com/office/word/2010/wordprocessingDrawing" xmlns:wp="http://schemas.openxmlformats.org/drawingml/2006/wordprocessingDrawing" xmlns:w10="urn:schemas-microsoft-com:office:word" xmlns:w="http://schemas.openxmlformats.org/wordprocessingml/2006/main" xmlns:w14="http://schemas.microsoft.com/office/word/2010/wordml" xmlns:w15="http://schemas.microsoft.com/office/word/2012/wordml" xmlns:wpg="http://schemas.microsoft.com/office/word/2010/wordprocessingGroup" xmlns:wpi="http://schemas.microsoft.com/office/word/2010/wordprocessingInk" xmlns:wne="http://schemas.microsoft.com/office/word/2006/wordml" xmlns:wps="http://schemas.microsoft.com/office/word/2010/wordprocessingShape" mc:Ignorable="w14 w15 wp14">
   <w:abstractNum w:abstractNumId="0">
     <w:nsid w:val="11B86C52"/>
     <w:multiLevelType w:val="hybridMultilevel"/>
@@ -6476,7 +6088,7 @@
 </file>
 
 <file path=word/styles.xml><?xml version="1.0" encoding="utf-8"?>
-<w:styles xmlns:mc="http://schemas.openxmlformats.org/markup-compatibility/2006" xmlns:r="http://schemas.openxmlformats.org/officeDocument/2006/relationships" xmlns:w="http://schemas.openxmlformats.org/wordprocessingml/2006/main" xmlns:w14="http://schemas.microsoft.com/office/word/2010/wordml" mc:Ignorable="w14">
+<w:styles xmlns:mc="http://schemas.openxmlformats.org/markup-compatibility/2006" xmlns:r="http://schemas.openxmlformats.org/officeDocument/2006/relationships" xmlns:w="http://schemas.openxmlformats.org/wordprocessingml/2006/main" xmlns:w14="http://schemas.microsoft.com/office/word/2010/wordml" xmlns:w15="http://schemas.microsoft.com/office/word/2012/wordml" mc:Ignorable="w14 w15">
   <w:docDefaults>
     <w:rPrDefault>
       <w:rPr>
@@ -6492,144 +6104,378 @@
       </w:pPr>
     </w:pPrDefault>
   </w:docDefaults>
-  <w:latentStyles w:defLockedState="0" w:defUIPriority="99" w:defSemiHidden="1" w:defUnhideWhenUsed="1" w:defQFormat="0" w:count="267">
-    <w:lsdException w:name="Normal" w:semiHidden="0" w:uiPriority="0" w:unhideWhenUsed="0" w:qFormat="1"/>
-    <w:lsdException w:name="heading 1" w:semiHidden="0" w:uiPriority="9" w:unhideWhenUsed="0" w:qFormat="1"/>
-    <w:lsdException w:name="heading 2" w:uiPriority="9" w:qFormat="1"/>
-    <w:lsdException w:name="heading 3" w:uiPriority="9" w:qFormat="1"/>
-    <w:lsdException w:name="heading 4" w:uiPriority="9" w:qFormat="1"/>
-    <w:lsdException w:name="heading 5" w:uiPriority="9" w:qFormat="1"/>
-    <w:lsdException w:name="heading 6" w:uiPriority="9" w:qFormat="1"/>
-    <w:lsdException w:name="heading 7" w:uiPriority="9" w:qFormat="1"/>
-    <w:lsdException w:name="heading 8" w:uiPriority="9" w:qFormat="1"/>
-    <w:lsdException w:name="heading 9" w:uiPriority="9" w:qFormat="1"/>
-    <w:lsdException w:name="toc 1" w:uiPriority="39" w:qFormat="1"/>
-    <w:lsdException w:name="toc 2" w:uiPriority="39" w:qFormat="1"/>
-    <w:lsdException w:name="toc 3" w:uiPriority="39" w:qFormat="1"/>
-    <w:lsdException w:name="toc 4" w:uiPriority="39"/>
-    <w:lsdException w:name="toc 5" w:uiPriority="39"/>
-    <w:lsdException w:name="toc 6" w:uiPriority="39"/>
-    <w:lsdException w:name="toc 7" w:uiPriority="39"/>
-    <w:lsdException w:name="toc 8" w:uiPriority="39"/>
-    <w:lsdException w:name="toc 9" w:uiPriority="39"/>
-    <w:lsdException w:name="caption" w:uiPriority="35" w:qFormat="1"/>
-    <w:lsdException w:name="Title" w:semiHidden="0" w:uiPriority="10" w:unhideWhenUsed="0" w:qFormat="1"/>
-    <w:lsdException w:name="Default Paragraph Font" w:uiPriority="1"/>
-    <w:lsdException w:name="Subtitle" w:semiHidden="0" w:uiPriority="11" w:unhideWhenUsed="0" w:qFormat="1"/>
-    <w:lsdException w:name="Strong" w:semiHidden="0" w:uiPriority="22" w:unhideWhenUsed="0" w:qFormat="1"/>
-    <w:lsdException w:name="Emphasis" w:semiHidden="0" w:uiPriority="20" w:unhideWhenUsed="0" w:qFormat="1"/>
-    <w:lsdException w:name="Table Grid" w:semiHidden="0" w:uiPriority="59" w:unhideWhenUsed="0"/>
-    <w:lsdException w:name="Placeholder Text" w:unhideWhenUsed="0"/>
-    <w:lsdException w:name="No Spacing" w:semiHidden="0" w:uiPriority="1" w:unhideWhenUsed="0" w:qFormat="1"/>
-    <w:lsdException w:name="Light Shading" w:semiHidden="0" w:uiPriority="60" w:unhideWhenUsed="0"/>
-    <w:lsdException w:name="Light List" w:semiHidden="0" w:uiPriority="61" w:unhideWhenUsed="0"/>
-    <w:lsdException w:name="Light Grid" w:semiHidden="0" w:uiPriority="62" w:unhideWhenUsed="0"/>
-    <w:lsdException w:name="Medium Shading 1" w:semiHidden="0" w:uiPriority="63" w:unhideWhenUsed="0"/>
-    <w:lsdException w:name="Medium Shading 2" w:semiHidden="0" w:uiPriority="64" w:unhideWhenUsed="0"/>
-    <w:lsdException w:name="Medium List 1" w:semiHidden="0" w:uiPriority="65" w:unhideWhenUsed="0"/>
-    <w:lsdException w:name="Medium List 2" w:semiHidden="0" w:uiPriority="66" w:unhideWhenUsed="0"/>
-    <w:lsdException w:name="Medium Grid 1" w:semiHidden="0" w:uiPriority="67" w:unhideWhenUsed="0"/>
-    <w:lsdException w:name="Medium Grid 2" w:semiHidden="0" w:uiPriority="68" w:unhideWhenUsed="0"/>
-    <w:lsdException w:name="Medium Grid 3" w:semiHidden="0" w:uiPriority="69" w:unhideWhenUsed="0"/>
-    <w:lsdException w:name="Dark List" w:semiHidden="0" w:uiPriority="70" w:unhideWhenUsed="0"/>
-    <w:lsdException w:name="Colorful Shading" w:semiHidden="0" w:uiPriority="71" w:unhideWhenUsed="0"/>
-    <w:lsdException w:name="Colorful List" w:semiHidden="0" w:uiPriority="72" w:unhideWhenUsed="0"/>
-    <w:lsdException w:name="Colorful Grid" w:semiHidden="0" w:uiPriority="73" w:unhideWhenUsed="0"/>
-    <w:lsdException w:name="Light Shading Accent 1" w:semiHidden="0" w:uiPriority="60" w:unhideWhenUsed="0"/>
-    <w:lsdException w:name="Light List Accent 1" w:semiHidden="0" w:uiPriority="61" w:unhideWhenUsed="0"/>
-    <w:lsdException w:name="Light Grid Accent 1" w:semiHidden="0" w:uiPriority="62" w:unhideWhenUsed="0"/>
-    <w:lsdException w:name="Medium Shading 1 Accent 1" w:semiHidden="0" w:uiPriority="63" w:unhideWhenUsed="0"/>
-    <w:lsdException w:name="Medium Shading 2 Accent 1" w:semiHidden="0" w:uiPriority="64" w:unhideWhenUsed="0"/>
-    <w:lsdException w:name="Medium List 1 Accent 1" w:semiHidden="0" w:uiPriority="65" w:unhideWhenUsed="0"/>
-    <w:lsdException w:name="Revision" w:unhideWhenUsed="0"/>
-    <w:lsdException w:name="List Paragraph" w:semiHidden="0" w:uiPriority="34" w:unhideWhenUsed="0" w:qFormat="1"/>
-    <w:lsdException w:name="Quote" w:semiHidden="0" w:uiPriority="29" w:unhideWhenUsed="0" w:qFormat="1"/>
-    <w:lsdException w:name="Intense Quote" w:semiHidden="0" w:uiPriority="30" w:unhideWhenUsed="0" w:qFormat="1"/>
-    <w:lsdException w:name="Medium List 2 Accent 1" w:semiHidden="0" w:uiPriority="66" w:unhideWhenUsed="0"/>
-    <w:lsdException w:name="Medium Grid 1 Accent 1" w:semiHidden="0" w:uiPriority="67" w:unhideWhenUsed="0"/>
-    <w:lsdException w:name="Medium Grid 2 Accent 1" w:semiHidden="0" w:uiPriority="68" w:unhideWhenUsed="0"/>
-    <w:lsdException w:name="Medium Grid 3 Accent 1" w:semiHidden="0" w:uiPriority="69" w:unhideWhenUsed="0"/>
-    <w:lsdException w:name="Dark List Accent 1" w:semiHidden="0" w:uiPriority="70" w:unhideWhenUsed="0"/>
-    <w:lsdException w:name="Colorful Shading Accent 1" w:semiHidden="0" w:uiPriority="71" w:unhideWhenUsed="0"/>
-    <w:lsdException w:name="Colorful List Accent 1" w:semiHidden="0" w:uiPriority="72" w:unhideWhenUsed="0"/>
-    <w:lsdException w:name="Colorful Grid Accent 1" w:semiHidden="0" w:uiPriority="73" w:unhideWhenUsed="0"/>
-    <w:lsdException w:name="Light Shading Accent 2" w:semiHidden="0" w:uiPriority="60" w:unhideWhenUsed="0"/>
-    <w:lsdException w:name="Light List Accent 2" w:semiHidden="0" w:uiPriority="61" w:unhideWhenUsed="0"/>
-    <w:lsdException w:name="Light Grid Accent 2" w:semiHidden="0" w:uiPriority="62" w:unhideWhenUsed="0"/>
-    <w:lsdException w:name="Medium Shading 1 Accent 2" w:semiHidden="0" w:uiPriority="63" w:unhideWhenUsed="0"/>
-    <w:lsdException w:name="Medium Shading 2 Accent 2" w:semiHidden="0" w:uiPriority="64" w:unhideWhenUsed="0"/>
-    <w:lsdException w:name="Medium List 1 Accent 2" w:semiHidden="0" w:uiPriority="65" w:unhideWhenUsed="0"/>
-    <w:lsdException w:name="Medium List 2 Accent 2" w:semiHidden="0" w:uiPriority="66" w:unhideWhenUsed="0"/>
-    <w:lsdException w:name="Medium Grid 1 Accent 2" w:semiHidden="0" w:uiPriority="67" w:unhideWhenUsed="0"/>
-    <w:lsdException w:name="Medium Grid 2 Accent 2" w:semiHidden="0" w:uiPriority="68" w:unhideWhenUsed="0"/>
-    <w:lsdException w:name="Medium Grid 3 Accent 2" w:semiHidden="0" w:uiPriority="69" w:unhideWhenUsed="0"/>
-    <w:lsdException w:name="Dark List Accent 2" w:semiHidden="0" w:uiPriority="70" w:unhideWhenUsed="0"/>
-    <w:lsdException w:name="Colorful Shading Accent 2" w:semiHidden="0" w:uiPriority="71" w:unhideWhenUsed="0"/>
-    <w:lsdException w:name="Colorful List Accent 2" w:semiHidden="0" w:uiPriority="72" w:unhideWhenUsed="0"/>
-    <w:lsdException w:name="Colorful Grid Accent 2" w:semiHidden="0" w:uiPriority="73" w:unhideWhenUsed="0"/>
-    <w:lsdException w:name="Light Shading Accent 3" w:semiHidden="0" w:uiPriority="60" w:unhideWhenUsed="0"/>
-    <w:lsdException w:name="Light List Accent 3" w:semiHidden="0" w:uiPriority="61" w:unhideWhenUsed="0"/>
-    <w:lsdException w:name="Light Grid Accent 3" w:semiHidden="0" w:uiPriority="62" w:unhideWhenUsed="0"/>
-    <w:lsdException w:name="Medium Shading 1 Accent 3" w:semiHidden="0" w:uiPriority="63" w:unhideWhenUsed="0"/>
-    <w:lsdException w:name="Medium Shading 2 Accent 3" w:semiHidden="0" w:uiPriority="64" w:unhideWhenUsed="0"/>
-    <w:lsdException w:name="Medium List 1 Accent 3" w:semiHidden="0" w:uiPriority="65" w:unhideWhenUsed="0"/>
-    <w:lsdException w:name="Medium List 2 Accent 3" w:semiHidden="0" w:uiPriority="66" w:unhideWhenUsed="0"/>
-    <w:lsdException w:name="Medium Grid 1 Accent 3" w:semiHidden="0" w:uiPriority="67" w:unhideWhenUsed="0"/>
-    <w:lsdException w:name="Medium Grid 2 Accent 3" w:semiHidden="0" w:uiPriority="68" w:unhideWhenUsed="0"/>
-    <w:lsdException w:name="Medium Grid 3 Accent 3" w:semiHidden="0" w:uiPriority="69" w:unhideWhenUsed="0"/>
-    <w:lsdException w:name="Dark List Accent 3" w:semiHidden="0" w:uiPriority="70" w:unhideWhenUsed="0"/>
-    <w:lsdException w:name="Colorful Shading Accent 3" w:semiHidden="0" w:uiPriority="71" w:unhideWhenUsed="0"/>
-    <w:lsdException w:name="Colorful List Accent 3" w:semiHidden="0" w:uiPriority="72" w:unhideWhenUsed="0"/>
-    <w:lsdException w:name="Colorful Grid Accent 3" w:semiHidden="0" w:uiPriority="73" w:unhideWhenUsed="0"/>
-    <w:lsdException w:name="Light Shading Accent 4" w:semiHidden="0" w:uiPriority="60" w:unhideWhenUsed="0"/>
-    <w:lsdException w:name="Light List Accent 4" w:semiHidden="0" w:uiPriority="61" w:unhideWhenUsed="0"/>
-    <w:lsdException w:name="Light Grid Accent 4" w:semiHidden="0" w:uiPriority="62" w:unhideWhenUsed="0"/>
-    <w:lsdException w:name="Medium Shading 1 Accent 4" w:semiHidden="0" w:uiPriority="63" w:unhideWhenUsed="0"/>
-    <w:lsdException w:name="Medium Shading 2 Accent 4" w:semiHidden="0" w:uiPriority="64" w:unhideWhenUsed="0"/>
-    <w:lsdException w:name="Medium List 1 Accent 4" w:semiHidden="0" w:uiPriority="65" w:unhideWhenUsed="0"/>
-    <w:lsdException w:name="Medium List 2 Accent 4" w:semiHidden="0" w:uiPriority="66" w:unhideWhenUsed="0"/>
-    <w:lsdException w:name="Medium Grid 1 Accent 4" w:semiHidden="0" w:uiPriority="67" w:unhideWhenUsed="0"/>
-    <w:lsdException w:name="Medium Grid 2 Accent 4" w:semiHidden="0" w:uiPriority="68" w:unhideWhenUsed="0"/>
-    <w:lsdException w:name="Medium Grid 3 Accent 4" w:semiHidden="0" w:uiPriority="69" w:unhideWhenUsed="0"/>
-    <w:lsdException w:name="Dark List Accent 4" w:semiHidden="0" w:uiPriority="70" w:unhideWhenUsed="0"/>
-    <w:lsdException w:name="Colorful Shading Accent 4" w:semiHidden="0" w:uiPriority="71" w:unhideWhenUsed="0"/>
-    <w:lsdException w:name="Colorful List Accent 4" w:semiHidden="0" w:uiPriority="72" w:unhideWhenUsed="0"/>
-    <w:lsdException w:name="Colorful Grid Accent 4" w:semiHidden="0" w:uiPriority="73" w:unhideWhenUsed="0"/>
-    <w:lsdException w:name="Light Shading Accent 5" w:semiHidden="0" w:uiPriority="60" w:unhideWhenUsed="0"/>
-    <w:lsdException w:name="Light List Accent 5" w:semiHidden="0" w:uiPriority="61" w:unhideWhenUsed="0"/>
-    <w:lsdException w:name="Light Grid Accent 5" w:semiHidden="0" w:uiPriority="62" w:unhideWhenUsed="0"/>
-    <w:lsdException w:name="Medium Shading 1 Accent 5" w:semiHidden="0" w:uiPriority="63" w:unhideWhenUsed="0"/>
-    <w:lsdException w:name="Medium Shading 2 Accent 5" w:semiHidden="0" w:uiPriority="64" w:unhideWhenUsed="0"/>
-    <w:lsdException w:name="Medium List 1 Accent 5" w:semiHidden="0" w:uiPriority="65" w:unhideWhenUsed="0"/>
-    <w:lsdException w:name="Medium List 2 Accent 5" w:semiHidden="0" w:uiPriority="66" w:unhideWhenUsed="0"/>
-    <w:lsdException w:name="Medium Grid 1 Accent 5" w:semiHidden="0" w:uiPriority="67" w:unhideWhenUsed="0"/>
-    <w:lsdException w:name="Medium Grid 2 Accent 5" w:semiHidden="0" w:uiPriority="68" w:unhideWhenUsed="0"/>
-    <w:lsdException w:name="Medium Grid 3 Accent 5" w:semiHidden="0" w:uiPriority="69" w:unhideWhenUsed="0"/>
-    <w:lsdException w:name="Dark List Accent 5" w:semiHidden="0" w:uiPriority="70" w:unhideWhenUsed="0"/>
-    <w:lsdException w:name="Colorful Shading Accent 5" w:semiHidden="0" w:uiPriority="71" w:unhideWhenUsed="0"/>
-    <w:lsdException w:name="Colorful List Accent 5" w:semiHidden="0" w:uiPriority="72" w:unhideWhenUsed="0"/>
-    <w:lsdException w:name="Colorful Grid Accent 5" w:semiHidden="0" w:uiPriority="73" w:unhideWhenUsed="0"/>
-    <w:lsdException w:name="Light Shading Accent 6" w:semiHidden="0" w:uiPriority="60" w:unhideWhenUsed="0"/>
-    <w:lsdException w:name="Light List Accent 6" w:semiHidden="0" w:uiPriority="61" w:unhideWhenUsed="0"/>
-    <w:lsdException w:name="Light Grid Accent 6" w:semiHidden="0" w:uiPriority="62" w:unhideWhenUsed="0"/>
-    <w:lsdException w:name="Medium Shading 1 Accent 6" w:semiHidden="0" w:uiPriority="63" w:unhideWhenUsed="0"/>
-    <w:lsdException w:name="Medium Shading 2 Accent 6" w:semiHidden="0" w:uiPriority="64" w:unhideWhenUsed="0"/>
-    <w:lsdException w:name="Medium List 1 Accent 6" w:semiHidden="0" w:uiPriority="65" w:unhideWhenUsed="0"/>
-    <w:lsdException w:name="Medium List 2 Accent 6" w:semiHidden="0" w:uiPriority="66" w:unhideWhenUsed="0"/>
-    <w:lsdException w:name="Medium Grid 1 Accent 6" w:semiHidden="0" w:uiPriority="67" w:unhideWhenUsed="0"/>
-    <w:lsdException w:name="Medium Grid 2 Accent 6" w:semiHidden="0" w:uiPriority="68" w:unhideWhenUsed="0"/>
-    <w:lsdException w:name="Medium Grid 3 Accent 6" w:semiHidden="0" w:uiPriority="69" w:unhideWhenUsed="0"/>
-    <w:lsdException w:name="Dark List Accent 6" w:semiHidden="0" w:uiPriority="70" w:unhideWhenUsed="0"/>
-    <w:lsdException w:name="Colorful Shading Accent 6" w:semiHidden="0" w:uiPriority="71" w:unhideWhenUsed="0"/>
-    <w:lsdException w:name="Colorful List Accent 6" w:semiHidden="0" w:uiPriority="72" w:unhideWhenUsed="0"/>
-    <w:lsdException w:name="Colorful Grid Accent 6" w:semiHidden="0" w:uiPriority="73" w:unhideWhenUsed="0"/>
-    <w:lsdException w:name="Subtle Emphasis" w:semiHidden="0" w:uiPriority="19" w:unhideWhenUsed="0" w:qFormat="1"/>
-    <w:lsdException w:name="Intense Emphasis" w:semiHidden="0" w:uiPriority="21" w:unhideWhenUsed="0" w:qFormat="1"/>
-    <w:lsdException w:name="Subtle Reference" w:semiHidden="0" w:uiPriority="31" w:unhideWhenUsed="0" w:qFormat="1"/>
-    <w:lsdException w:name="Intense Reference" w:semiHidden="0" w:uiPriority="32" w:unhideWhenUsed="0" w:qFormat="1"/>
-    <w:lsdException w:name="Book Title" w:semiHidden="0" w:uiPriority="33" w:unhideWhenUsed="0" w:qFormat="1"/>
-    <w:lsdException w:name="Bibliography" w:uiPriority="37"/>
-    <w:lsdException w:name="TOC Heading" w:uiPriority="39" w:qFormat="1"/>
+  <w:latentStyles w:defLockedState="0" w:defUIPriority="99" w:defSemiHidden="0" w:defUnhideWhenUsed="0" w:defQFormat="0" w:count="371">
+    <w:lsdException w:name="Normal" w:uiPriority="0" w:qFormat="1"/>
+    <w:lsdException w:name="heading 1" w:uiPriority="9" w:qFormat="1"/>
+    <w:lsdException w:name="heading 2" w:semiHidden="1" w:uiPriority="9" w:unhideWhenUsed="1" w:qFormat="1"/>
+    <w:lsdException w:name="heading 3" w:semiHidden="1" w:uiPriority="9" w:unhideWhenUsed="1" w:qFormat="1"/>
+    <w:lsdException w:name="heading 4" w:semiHidden="1" w:uiPriority="9" w:unhideWhenUsed="1" w:qFormat="1"/>
+    <w:lsdException w:name="heading 5" w:semiHidden="1" w:uiPriority="9" w:unhideWhenUsed="1" w:qFormat="1"/>
+    <w:lsdException w:name="heading 6" w:semiHidden="1" w:uiPriority="9" w:unhideWhenUsed="1" w:qFormat="1"/>
+    <w:lsdException w:name="heading 7" w:semiHidden="1" w:uiPriority="9" w:unhideWhenUsed="1" w:qFormat="1"/>
+    <w:lsdException w:name="heading 8" w:semiHidden="1" w:uiPriority="9" w:unhideWhenUsed="1" w:qFormat="1"/>
+    <w:lsdException w:name="heading 9" w:semiHidden="1" w:uiPriority="9" w:unhideWhenUsed="1" w:qFormat="1"/>
+    <w:lsdException w:name="index 1" w:semiHidden="1" w:unhideWhenUsed="1"/>
+    <w:lsdException w:name="index 2" w:semiHidden="1" w:unhideWhenUsed="1"/>
+    <w:lsdException w:name="index 3" w:semiHidden="1" w:unhideWhenUsed="1"/>
+    <w:lsdException w:name="index 4" w:semiHidden="1" w:unhideWhenUsed="1"/>
+    <w:lsdException w:name="index 5" w:semiHidden="1" w:unhideWhenUsed="1"/>
+    <w:lsdException w:name="index 6" w:semiHidden="1" w:unhideWhenUsed="1"/>
+    <w:lsdException w:name="index 7" w:semiHidden="1" w:unhideWhenUsed="1"/>
+    <w:lsdException w:name="index 8" w:semiHidden="1" w:unhideWhenUsed="1"/>
+    <w:lsdException w:name="index 9" w:semiHidden="1" w:unhideWhenUsed="1"/>
+    <w:lsdException w:name="toc 1" w:semiHidden="1" w:uiPriority="39" w:unhideWhenUsed="1" w:qFormat="1"/>
+    <w:lsdException w:name="toc 2" w:semiHidden="1" w:uiPriority="39" w:unhideWhenUsed="1" w:qFormat="1"/>
+    <w:lsdException w:name="toc 3" w:semiHidden="1" w:uiPriority="39" w:unhideWhenUsed="1" w:qFormat="1"/>
+    <w:lsdException w:name="toc 4" w:semiHidden="1" w:uiPriority="39" w:unhideWhenUsed="1"/>
+    <w:lsdException w:name="toc 5" w:semiHidden="1" w:uiPriority="39" w:unhideWhenUsed="1"/>
+    <w:lsdException w:name="toc 6" w:semiHidden="1" w:uiPriority="39" w:unhideWhenUsed="1"/>
+    <w:lsdException w:name="toc 7" w:semiHidden="1" w:uiPriority="39" w:unhideWhenUsed="1"/>
+    <w:lsdException w:name="toc 8" w:semiHidden="1" w:uiPriority="39" w:unhideWhenUsed="1"/>
+    <w:lsdException w:name="toc 9" w:semiHidden="1" w:uiPriority="39" w:unhideWhenUsed="1"/>
+    <w:lsdException w:name="Normal Indent" w:semiHidden="1" w:unhideWhenUsed="1"/>
+    <w:lsdException w:name="footnote text" w:semiHidden="1" w:unhideWhenUsed="1"/>
+    <w:lsdException w:name="annotation text" w:semiHidden="1" w:unhideWhenUsed="1"/>
+    <w:lsdException w:name="header" w:semiHidden="1" w:unhideWhenUsed="1"/>
+    <w:lsdException w:name="footer" w:semiHidden="1" w:unhideWhenUsed="1"/>
+    <w:lsdException w:name="index heading" w:semiHidden="1" w:unhideWhenUsed="1"/>
+    <w:lsdException w:name="caption" w:semiHidden="1" w:uiPriority="35" w:unhideWhenUsed="1" w:qFormat="1"/>
+    <w:lsdException w:name="table of figures" w:semiHidden="1" w:unhideWhenUsed="1"/>
+    <w:lsdException w:name="envelope address" w:semiHidden="1" w:unhideWhenUsed="1"/>
+    <w:lsdException w:name="envelope return" w:semiHidden="1" w:unhideWhenUsed="1"/>
+    <w:lsdException w:name="footnote reference" w:semiHidden="1" w:unhideWhenUsed="1"/>
+    <w:lsdException w:name="annotation reference" w:semiHidden="1" w:unhideWhenUsed="1"/>
+    <w:lsdException w:name="line number" w:semiHidden="1" w:unhideWhenUsed="1"/>
+    <w:lsdException w:name="page number" w:semiHidden="1" w:unhideWhenUsed="1"/>
+    <w:lsdException w:name="endnote reference" w:semiHidden="1" w:unhideWhenUsed="1"/>
+    <w:lsdException w:name="endnote text" w:semiHidden="1" w:unhideWhenUsed="1"/>
+    <w:lsdException w:name="table of authorities" w:semiHidden="1" w:unhideWhenUsed="1"/>
+    <w:lsdException w:name="macro" w:semiHidden="1" w:unhideWhenUsed="1"/>
+    <w:lsdException w:name="toa heading" w:semiHidden="1" w:unhideWhenUsed="1"/>
+    <w:lsdException w:name="List" w:semiHidden="1" w:unhideWhenUsed="1"/>
+    <w:lsdException w:name="List Bullet" w:semiHidden="1" w:unhideWhenUsed="1"/>
+    <w:lsdException w:name="List Number" w:semiHidden="1" w:unhideWhenUsed="1"/>
+    <w:lsdException w:name="List 2" w:semiHidden="1" w:unhideWhenUsed="1"/>
+    <w:lsdException w:name="List 3" w:semiHidden="1" w:unhideWhenUsed="1"/>
+    <w:lsdException w:name="List 4" w:semiHidden="1" w:unhideWhenUsed="1"/>
+    <w:lsdException w:name="List 5" w:semiHidden="1" w:unhideWhenUsed="1"/>
+    <w:lsdException w:name="List Bullet 2" w:semiHidden="1" w:unhideWhenUsed="1"/>
+    <w:lsdException w:name="List Bullet 3" w:semiHidden="1" w:unhideWhenUsed="1"/>
+    <w:lsdException w:name="List Bullet 4" w:semiHidden="1" w:unhideWhenUsed="1"/>
+    <w:lsdException w:name="List Bullet 5" w:semiHidden="1" w:unhideWhenUsed="1"/>
+    <w:lsdException w:name="List Number 2" w:semiHidden="1" w:unhideWhenUsed="1"/>
+    <w:lsdException w:name="List Number 3" w:semiHidden="1" w:unhideWhenUsed="1"/>
+    <w:lsdException w:name="List Number 4" w:semiHidden="1" w:unhideWhenUsed="1"/>
+    <w:lsdException w:name="List Number 5" w:semiHidden="1" w:unhideWhenUsed="1"/>
+    <w:lsdException w:name="Title" w:uiPriority="10" w:qFormat="1"/>
+    <w:lsdException w:name="Closing" w:semiHidden="1" w:unhideWhenUsed="1"/>
+    <w:lsdException w:name="Signature" w:semiHidden="1" w:unhideWhenUsed="1"/>
+    <w:lsdException w:name="Default Paragraph Font" w:semiHidden="1" w:uiPriority="1" w:unhideWhenUsed="1"/>
+    <w:lsdException w:name="Body Text" w:semiHidden="1" w:unhideWhenUsed="1"/>
+    <w:lsdException w:name="Body Text Indent" w:semiHidden="1" w:unhideWhenUsed="1"/>
+    <w:lsdException w:name="List Continue" w:semiHidden="1" w:unhideWhenUsed="1"/>
+    <w:lsdException w:name="List Continue 2" w:semiHidden="1" w:unhideWhenUsed="1"/>
+    <w:lsdException w:name="List Continue 3" w:semiHidden="1" w:unhideWhenUsed="1"/>
+    <w:lsdException w:name="List Continue 4" w:semiHidden="1" w:unhideWhenUsed="1"/>
+    <w:lsdException w:name="List Continue 5" w:semiHidden="1" w:unhideWhenUsed="1"/>
+    <w:lsdException w:name="Message Header" w:semiHidden="1" w:unhideWhenUsed="1"/>
+    <w:lsdException w:name="Subtitle" w:uiPriority="11" w:qFormat="1"/>
+    <w:lsdException w:name="Salutation" w:semiHidden="1" w:unhideWhenUsed="1"/>
+    <w:lsdException w:name="Date" w:semiHidden="1" w:unhideWhenUsed="1"/>
+    <w:lsdException w:name="Body Text First Indent" w:semiHidden="1" w:unhideWhenUsed="1"/>
+    <w:lsdException w:name="Body Text First Indent 2" w:semiHidden="1" w:unhideWhenUsed="1"/>
+    <w:lsdException w:name="Note Heading" w:semiHidden="1" w:unhideWhenUsed="1"/>
+    <w:lsdException w:name="Body Text 2" w:semiHidden="1" w:unhideWhenUsed="1"/>
+    <w:lsdException w:name="Body Text 3" w:semiHidden="1" w:unhideWhenUsed="1"/>
+    <w:lsdException w:name="Body Text Indent 2" w:semiHidden="1" w:unhideWhenUsed="1"/>
+    <w:lsdException w:name="Body Text Indent 3" w:semiHidden="1" w:unhideWhenUsed="1"/>
+    <w:lsdException w:name="Block Text" w:semiHidden="1" w:unhideWhenUsed="1"/>
+    <w:lsdException w:name="Hyperlink" w:semiHidden="1" w:unhideWhenUsed="1"/>
+    <w:lsdException w:name="FollowedHyperlink" w:semiHidden="1" w:unhideWhenUsed="1"/>
+    <w:lsdException w:name="Strong" w:uiPriority="22" w:qFormat="1"/>
+    <w:lsdException w:name="Emphasis" w:uiPriority="20" w:qFormat="1"/>
+    <w:lsdException w:name="Document Map" w:semiHidden="1" w:unhideWhenUsed="1"/>
+    <w:lsdException w:name="Plain Text" w:semiHidden="1" w:unhideWhenUsed="1"/>
+    <w:lsdException w:name="E-mail Signature" w:semiHidden="1" w:unhideWhenUsed="1"/>
+    <w:lsdException w:name="HTML Top of Form" w:semiHidden="1" w:unhideWhenUsed="1"/>
+    <w:lsdException w:name="HTML Bottom of Form" w:semiHidden="1" w:unhideWhenUsed="1"/>
+    <w:lsdException w:name="Normal (Web)" w:semiHidden="1" w:unhideWhenUsed="1"/>
+    <w:lsdException w:name="HTML Acronym" w:semiHidden="1" w:unhideWhenUsed="1"/>
+    <w:lsdException w:name="HTML Address" w:semiHidden="1" w:unhideWhenUsed="1"/>
+    <w:lsdException w:name="HTML Cite" w:semiHidden="1" w:unhideWhenUsed="1"/>
+    <w:lsdException w:name="HTML Code" w:semiHidden="1" w:unhideWhenUsed="1"/>
+    <w:lsdException w:name="HTML Definition" w:semiHidden="1" w:unhideWhenUsed="1"/>
+    <w:lsdException w:name="HTML Keyboard" w:semiHidden="1" w:unhideWhenUsed="1"/>
+    <w:lsdException w:name="HTML Preformatted" w:semiHidden="1" w:unhideWhenUsed="1"/>
+    <w:lsdException w:name="HTML Sample" w:semiHidden="1" w:unhideWhenUsed="1"/>
+    <w:lsdException w:name="HTML Typewriter" w:semiHidden="1" w:unhideWhenUsed="1"/>
+    <w:lsdException w:name="HTML Variable" w:semiHidden="1" w:unhideWhenUsed="1"/>
+    <w:lsdException w:name="Normal Table" w:semiHidden="1" w:unhideWhenUsed="1"/>
+    <w:lsdException w:name="annotation subject" w:semiHidden="1" w:unhideWhenUsed="1"/>
+    <w:lsdException w:name="No List" w:semiHidden="1" w:unhideWhenUsed="1"/>
+    <w:lsdException w:name="Outline List 1" w:semiHidden="1" w:unhideWhenUsed="1"/>
+    <w:lsdException w:name="Outline List 2" w:semiHidden="1" w:unhideWhenUsed="1"/>
+    <w:lsdException w:name="Outline List 3" w:semiHidden="1" w:unhideWhenUsed="1"/>
+    <w:lsdException w:name="Table Simple 1" w:semiHidden="1" w:unhideWhenUsed="1"/>
+    <w:lsdException w:name="Table Simple 2" w:semiHidden="1" w:unhideWhenUsed="1"/>
+    <w:lsdException w:name="Table Simple 3" w:semiHidden="1" w:unhideWhenUsed="1"/>
+    <w:lsdException w:name="Table Classic 1" w:semiHidden="1" w:unhideWhenUsed="1"/>
+    <w:lsdException w:name="Table Classic 2" w:semiHidden="1" w:unhideWhenUsed="1"/>
+    <w:lsdException w:name="Table Classic 3" w:semiHidden="1" w:unhideWhenUsed="1"/>
+    <w:lsdException w:name="Table Classic 4" w:semiHidden="1" w:unhideWhenUsed="1"/>
+    <w:lsdException w:name="Table Colorful 1" w:semiHidden="1" w:unhideWhenUsed="1"/>
+    <w:lsdException w:name="Table Colorful 2" w:semiHidden="1" w:unhideWhenUsed="1"/>
+    <w:lsdException w:name="Table Colorful 3" w:semiHidden="1" w:unhideWhenUsed="1"/>
+    <w:lsdException w:name="Table Columns 1" w:semiHidden="1" w:unhideWhenUsed="1"/>
+    <w:lsdException w:name="Table Columns 2" w:semiHidden="1" w:unhideWhenUsed="1"/>
+    <w:lsdException w:name="Table Columns 3" w:semiHidden="1" w:unhideWhenUsed="1"/>
+    <w:lsdException w:name="Table Columns 4" w:semiHidden="1" w:unhideWhenUsed="1"/>
+    <w:lsdException w:name="Table Columns 5" w:semiHidden="1" w:unhideWhenUsed="1"/>
+    <w:lsdException w:name="Table Grid 1" w:semiHidden="1" w:unhideWhenUsed="1"/>
+    <w:lsdException w:name="Table Grid 2" w:semiHidden="1" w:unhideWhenUsed="1"/>
+    <w:lsdException w:name="Table Grid 3" w:semiHidden="1" w:unhideWhenUsed="1"/>
+    <w:lsdException w:name="Table Grid 4" w:semiHidden="1" w:unhideWhenUsed="1"/>
+    <w:lsdException w:name="Table Grid 5" w:semiHidden="1" w:unhideWhenUsed="1"/>
+    <w:lsdException w:name="Table Grid 6" w:semiHidden="1" w:unhideWhenUsed="1"/>
+    <w:lsdException w:name="Table Grid 7" w:semiHidden="1" w:unhideWhenUsed="1"/>
+    <w:lsdException w:name="Table Grid 8" w:semiHidden="1" w:unhideWhenUsed="1"/>
+    <w:lsdException w:name="Table List 1" w:semiHidden="1" w:unhideWhenUsed="1"/>
+    <w:lsdException w:name="Table List 2" w:semiHidden="1" w:unhideWhenUsed="1"/>
+    <w:lsdException w:name="Table List 3" w:semiHidden="1" w:unhideWhenUsed="1"/>
+    <w:lsdException w:name="Table List 4" w:semiHidden="1" w:unhideWhenUsed="1"/>
+    <w:lsdException w:name="Table List 5" w:semiHidden="1" w:unhideWhenUsed="1"/>
+    <w:lsdException w:name="Table List 6" w:semiHidden="1" w:unhideWhenUsed="1"/>
+    <w:lsdException w:name="Table List 7" w:semiHidden="1" w:unhideWhenUsed="1"/>
+    <w:lsdException w:name="Table List 8" w:semiHidden="1" w:unhideWhenUsed="1"/>
+    <w:lsdException w:name="Table 3D effects 1" w:semiHidden="1" w:unhideWhenUsed="1"/>
+    <w:lsdException w:name="Table 3D effects 2" w:semiHidden="1" w:unhideWhenUsed="1"/>
+    <w:lsdException w:name="Table 3D effects 3" w:semiHidden="1" w:unhideWhenUsed="1"/>
+    <w:lsdException w:name="Table Contemporary" w:semiHidden="1" w:unhideWhenUsed="1"/>
+    <w:lsdException w:name="Table Elegant" w:semiHidden="1" w:unhideWhenUsed="1"/>
+    <w:lsdException w:name="Table Professional" w:semiHidden="1" w:unhideWhenUsed="1"/>
+    <w:lsdException w:name="Table Subtle 1" w:semiHidden="1" w:unhideWhenUsed="1"/>
+    <w:lsdException w:name="Table Subtle 2" w:semiHidden="1" w:unhideWhenUsed="1"/>
+    <w:lsdException w:name="Table Web 1" w:semiHidden="1" w:unhideWhenUsed="1"/>
+    <w:lsdException w:name="Table Web 2" w:semiHidden="1" w:unhideWhenUsed="1"/>
+    <w:lsdException w:name="Table Web 3" w:semiHidden="1" w:unhideWhenUsed="1"/>
+    <w:lsdException w:name="Balloon Text" w:semiHidden="1" w:unhideWhenUsed="1"/>
+    <w:lsdException w:name="Table Grid" w:uiPriority="59"/>
+    <w:lsdException w:name="Table Theme" w:semiHidden="1" w:unhideWhenUsed="1"/>
+    <w:lsdException w:name="Placeholder Text" w:semiHidden="1"/>
+    <w:lsdException w:name="No Spacing" w:uiPriority="1" w:qFormat="1"/>
+    <w:lsdException w:name="Light Shading" w:uiPriority="60"/>
+    <w:lsdException w:name="Light List" w:uiPriority="61"/>
+    <w:lsdException w:name="Light Grid" w:uiPriority="62"/>
+    <w:lsdException w:name="Medium Shading 1" w:uiPriority="63"/>
+    <w:lsdException w:name="Medium Shading 2" w:uiPriority="64"/>
+    <w:lsdException w:name="Medium List 1" w:uiPriority="65"/>
+    <w:lsdException w:name="Medium List 2" w:uiPriority="66"/>
+    <w:lsdException w:name="Medium Grid 1" w:uiPriority="67"/>
+    <w:lsdException w:name="Medium Grid 2" w:uiPriority="68"/>
+    <w:lsdException w:name="Medium Grid 3" w:uiPriority="69"/>
+    <w:lsdException w:name="Dark List" w:uiPriority="70"/>
+    <w:lsdException w:name="Colorful Shading" w:uiPriority="71"/>
+    <w:lsdException w:name="Colorful List" w:uiPriority="72"/>
+    <w:lsdException w:name="Colorful Grid" w:uiPriority="73"/>
+    <w:lsdException w:name="Light Shading Accent 1" w:uiPriority="60"/>
+    <w:lsdException w:name="Light List Accent 1" w:uiPriority="61"/>
+    <w:lsdException w:name="Light Grid Accent 1" w:uiPriority="62"/>
+    <w:lsdException w:name="Medium Shading 1 Accent 1" w:uiPriority="63"/>
+    <w:lsdException w:name="Medium Shading 2 Accent 1" w:uiPriority="64"/>
+    <w:lsdException w:name="Medium List 1 Accent 1" w:uiPriority="65"/>
+    <w:lsdException w:name="Revision" w:semiHidden="1"/>
+    <w:lsdException w:name="List Paragraph" w:uiPriority="34" w:qFormat="1"/>
+    <w:lsdException w:name="Quote" w:uiPriority="29" w:qFormat="1"/>
+    <w:lsdException w:name="Intense Quote" w:uiPriority="30" w:qFormat="1"/>
+    <w:lsdException w:name="Medium List 2 Accent 1" w:uiPriority="66"/>
+    <w:lsdException w:name="Medium Grid 1 Accent 1" w:uiPriority="67"/>
+    <w:lsdException w:name="Medium Grid 2 Accent 1" w:uiPriority="68"/>
+    <w:lsdException w:name="Medium Grid 3 Accent 1" w:uiPriority="69"/>
+    <w:lsdException w:name="Dark List Accent 1" w:uiPriority="70"/>
+    <w:lsdException w:name="Colorful Shading Accent 1" w:uiPriority="71"/>
+    <w:lsdException w:name="Colorful List Accent 1" w:uiPriority="72"/>
+    <w:lsdException w:name="Colorful Grid Accent 1" w:uiPriority="73"/>
+    <w:lsdException w:name="Light Shading Accent 2" w:uiPriority="60"/>
+    <w:lsdException w:name="Light List Accent 2" w:uiPriority="61"/>
+    <w:lsdException w:name="Light Grid Accent 2" w:uiPriority="62"/>
+    <w:lsdException w:name="Medium Shading 1 Accent 2" w:uiPriority="63"/>
+    <w:lsdException w:name="Medium Shading 2 Accent 2" w:uiPriority="64"/>
+    <w:lsdException w:name="Medium List 1 Accent 2" w:uiPriority="65"/>
+    <w:lsdException w:name="Medium List 2 Accent 2" w:uiPriority="66"/>
+    <w:lsdException w:name="Medium Grid 1 Accent 2" w:uiPriority="67"/>
+    <w:lsdException w:name="Medium Grid 2 Accent 2" w:uiPriority="68"/>
+    <w:lsdException w:name="Medium Grid 3 Accent 2" w:uiPriority="69"/>
+    <w:lsdException w:name="Dark List Accent 2" w:uiPriority="70"/>
+    <w:lsdException w:name="Colorful Shading Accent 2" w:uiPriority="71"/>
+    <w:lsdException w:name="Colorful List Accent 2" w:uiPriority="72"/>
+    <w:lsdException w:name="Colorful Grid Accent 2" w:uiPriority="73"/>
+    <w:lsdException w:name="Light Shading Accent 3" w:uiPriority="60"/>
+    <w:lsdException w:name="Light List Accent 3" w:uiPriority="61"/>
+    <w:lsdException w:name="Light Grid Accent 3" w:uiPriority="62"/>
+    <w:lsdException w:name="Medium Shading 1 Accent 3" w:uiPriority="63"/>
+    <w:lsdException w:name="Medium Shading 2 Accent 3" w:uiPriority="64"/>
+    <w:lsdException w:name="Medium List 1 Accent 3" w:uiPriority="65"/>
+    <w:lsdException w:name="Medium List 2 Accent 3" w:uiPriority="66"/>
+    <w:lsdException w:name="Medium Grid 1 Accent 3" w:uiPriority="67"/>
+    <w:lsdException w:name="Medium Grid 2 Accent 3" w:uiPriority="68"/>
+    <w:lsdException w:name="Medium Grid 3 Accent 3" w:uiPriority="69"/>
+    <w:lsdException w:name="Dark List Accent 3" w:uiPriority="70"/>
+    <w:lsdException w:name="Colorful Shading Accent 3" w:uiPriority="71"/>
+    <w:lsdException w:name="Colorful List Accent 3" w:uiPriority="72"/>
+    <w:lsdException w:name="Colorful Grid Accent 3" w:uiPriority="73"/>
+    <w:lsdException w:name="Light Shading Accent 4" w:uiPriority="60"/>
+    <w:lsdException w:name="Light List Accent 4" w:uiPriority="61"/>
+    <w:lsdException w:name="Light Grid Accent 4" w:uiPriority="62"/>
+    <w:lsdException w:name="Medium Shading 1 Accent 4" w:uiPriority="63"/>
+    <w:lsdException w:name="Medium Shading 2 Accent 4" w:uiPriority="64"/>
+    <w:lsdException w:name="Medium List 1 Accent 4" w:uiPriority="65"/>
+    <w:lsdException w:name="Medium List 2 Accent 4" w:uiPriority="66"/>
+    <w:lsdException w:name="Medium Grid 1 Accent 4" w:uiPriority="67"/>
+    <w:lsdException w:name="Medium Grid 2 Accent 4" w:uiPriority="68"/>
+    <w:lsdException w:name="Medium Grid 3 Accent 4" w:uiPriority="69"/>
+    <w:lsdException w:name="Dark List Accent 4" w:uiPriority="70"/>
+    <w:lsdException w:name="Colorful Shading Accent 4" w:uiPriority="71"/>
+    <w:lsdException w:name="Colorful List Accent 4" w:uiPriority="72"/>
+    <w:lsdException w:name="Colorful Grid Accent 4" w:uiPriority="73"/>
+    <w:lsdException w:name="Light Shading Accent 5" w:uiPriority="60"/>
+    <w:lsdException w:name="Light List Accent 5" w:uiPriority="61"/>
+    <w:lsdException w:name="Light Grid Accent 5" w:uiPriority="62"/>
+    <w:lsdException w:name="Medium Shading 1 Accent 5" w:uiPriority="63"/>
+    <w:lsdException w:name="Medium Shading 2 Accent 5" w:uiPriority="64"/>
+    <w:lsdException w:name="Medium List 1 Accent 5" w:uiPriority="65"/>
+    <w:lsdException w:name="Medium List 2 Accent 5" w:uiPriority="66"/>
+    <w:lsdException w:name="Medium Grid 1 Accent 5" w:uiPriority="67"/>
+    <w:lsdException w:name="Medium Grid 2 Accent 5" w:uiPriority="68"/>
+    <w:lsdException w:name="Medium Grid 3 Accent 5" w:uiPriority="69"/>
+    <w:lsdException w:name="Dark List Accent 5" w:uiPriority="70"/>
+    <w:lsdException w:name="Colorful Shading Accent 5" w:uiPriority="71"/>
+    <w:lsdException w:name="Colorful List Accent 5" w:uiPriority="72"/>
+    <w:lsdException w:name="Colorful Grid Accent 5" w:uiPriority="73"/>
+    <w:lsdException w:name="Light Shading Accent 6" w:uiPriority="60"/>
+    <w:lsdException w:name="Light List Accent 6" w:uiPriority="61"/>
+    <w:lsdException w:name="Light Grid Accent 6" w:uiPriority="62"/>
+    <w:lsdException w:name="Medium Shading 1 Accent 6" w:uiPriority="63"/>
+    <w:lsdException w:name="Medium Shading 2 Accent 6" w:uiPriority="64"/>
+    <w:lsdException w:name="Medium List 1 Accent 6" w:uiPriority="65"/>
+    <w:lsdException w:name="Medium List 2 Accent 6" w:uiPriority="66"/>
+    <w:lsdException w:name="Medium Grid 1 Accent 6" w:uiPriority="67"/>
+    <w:lsdException w:name="Medium Grid 2 Accent 6" w:uiPriority="68"/>
+    <w:lsdException w:name="Medium Grid 3 Accent 6" w:uiPriority="69"/>
+    <w:lsdException w:name="Dark List Accent 6" w:uiPriority="70"/>
+    <w:lsdException w:name="Colorful Shading Accent 6" w:uiPriority="71"/>
+    <w:lsdException w:name="Colorful List Accent 6" w:uiPriority="72"/>
+    <w:lsdException w:name="Colorful Grid Accent 6" w:uiPriority="73"/>
+    <w:lsdException w:name="Subtle Emphasis" w:uiPriority="19" w:qFormat="1"/>
+    <w:lsdException w:name="Intense Emphasis" w:uiPriority="21" w:qFormat="1"/>
+    <w:lsdException w:name="Subtle Reference" w:uiPriority="31" w:qFormat="1"/>
+    <w:lsdException w:name="Intense Reference" w:uiPriority="32" w:qFormat="1"/>
+    <w:lsdException w:name="Book Title" w:uiPriority="33" w:qFormat="1"/>
+    <w:lsdException w:name="Bibliography" w:semiHidden="1" w:uiPriority="37" w:unhideWhenUsed="1"/>
+    <w:lsdException w:name="TOC Heading" w:semiHidden="1" w:uiPriority="39" w:unhideWhenUsed="1" w:qFormat="1"/>
+    <w:lsdException w:name="Plain Table 1" w:uiPriority="41"/>
+    <w:lsdException w:name="Plain Table 2" w:uiPriority="42"/>
+    <w:lsdException w:name="Plain Table 3" w:uiPriority="43"/>
+    <w:lsdException w:name="Plain Table 4" w:uiPriority="44"/>
+    <w:lsdException w:name="Plain Table 5" w:uiPriority="45"/>
+    <w:lsdException w:name="Grid Table Light" w:uiPriority="40"/>
+    <w:lsdException w:name="Grid Table 1 Light" w:uiPriority="46"/>
+    <w:lsdException w:name="Grid Table 2" w:uiPriority="47"/>
+    <w:lsdException w:name="Grid Table 3" w:uiPriority="48"/>
+    <w:lsdException w:name="Grid Table 4" w:uiPriority="49"/>
+    <w:lsdException w:name="Grid Table 5 Dark" w:uiPriority="50"/>
+    <w:lsdException w:name="Grid Table 6 Colorful" w:uiPriority="51"/>
+    <w:lsdException w:name="Grid Table 7 Colorful" w:uiPriority="52"/>
+    <w:lsdException w:name="Grid Table 1 Light Accent 1" w:uiPriority="46"/>
+    <w:lsdException w:name="Grid Table 2 Accent 1" w:uiPriority="47"/>
+    <w:lsdException w:name="Grid Table 3 Accent 1" w:uiPriority="48"/>
+    <w:lsdException w:name="Grid Table 4 Accent 1" w:uiPriority="49"/>
+    <w:lsdException w:name="Grid Table 5 Dark Accent 1" w:uiPriority="50"/>
+    <w:lsdException w:name="Grid Table 6 Colorful Accent 1" w:uiPriority="51"/>
+    <w:lsdException w:name="Grid Table 7 Colorful Accent 1" w:uiPriority="52"/>
+    <w:lsdException w:name="Grid Table 1 Light Accent 2" w:uiPriority="46"/>
+    <w:lsdException w:name="Grid Table 2 Accent 2" w:uiPriority="47"/>
+    <w:lsdException w:name="Grid Table 3 Accent 2" w:uiPriority="48"/>
+    <w:lsdException w:name="Grid Table 4 Accent 2" w:uiPriority="49"/>
+    <w:lsdException w:name="Grid Table 5 Dark Accent 2" w:uiPriority="50"/>
+    <w:lsdException w:name="Grid Table 6 Colorful Accent 2" w:uiPriority="51"/>
+    <w:lsdException w:name="Grid Table 7 Colorful Accent 2" w:uiPriority="52"/>
+    <w:lsdException w:name="Grid Table 1 Light Accent 3" w:uiPriority="46"/>
+    <w:lsdException w:name="Grid Table 2 Accent 3" w:uiPriority="47"/>
+    <w:lsdException w:name="Grid Table 3 Accent 3" w:uiPriority="48"/>
+    <w:lsdException w:name="Grid Table 4 Accent 3" w:uiPriority="49"/>
+    <w:lsdException w:name="Grid Table 5 Dark Accent 3" w:uiPriority="50"/>
+    <w:lsdException w:name="Grid Table 6 Colorful Accent 3" w:uiPriority="51"/>
+    <w:lsdException w:name="Grid Table 7 Colorful Accent 3" w:uiPriority="52"/>
+    <w:lsdException w:name="Grid Table 1 Light Accent 4" w:uiPriority="46"/>
+    <w:lsdException w:name="Grid Table 2 Accent 4" w:uiPriority="47"/>
+    <w:lsdException w:name="Grid Table 3 Accent 4" w:uiPriority="48"/>
+    <w:lsdException w:name="Grid Table 4 Accent 4" w:uiPriority="49"/>
+    <w:lsdException w:name="Grid Table 5 Dark Accent 4" w:uiPriority="50"/>
+    <w:lsdException w:name="Grid Table 6 Colorful Accent 4" w:uiPriority="51"/>
+    <w:lsdException w:name="Grid Table 7 Colorful Accent 4" w:uiPriority="52"/>
+    <w:lsdException w:name="Grid Table 1 Light Accent 5" w:uiPriority="46"/>
+    <w:lsdException w:name="Grid Table 2 Accent 5" w:uiPriority="47"/>
+    <w:lsdException w:name="Grid Table 3 Accent 5" w:uiPriority="48"/>
+    <w:lsdException w:name="Grid Table 4 Accent 5" w:uiPriority="49"/>
+    <w:lsdException w:name="Grid Table 5 Dark Accent 5" w:uiPriority="50"/>
+    <w:lsdException w:name="Grid Table 6 Colorful Accent 5" w:uiPriority="51"/>
+    <w:lsdException w:name="Grid Table 7 Colorful Accent 5" w:uiPriority="52"/>
+    <w:lsdException w:name="Grid Table 1 Light Accent 6" w:uiPriority="46"/>
+    <w:lsdException w:name="Grid Table 2 Accent 6" w:uiPriority="47"/>
+    <w:lsdException w:name="Grid Table 3 Accent 6" w:uiPriority="48"/>
+    <w:lsdException w:name="Grid Table 4 Accent 6" w:uiPriority="49"/>
+    <w:lsdException w:name="Grid Table 5 Dark Accent 6" w:uiPriority="50"/>
+    <w:lsdException w:name="Grid Table 6 Colorful Accent 6" w:uiPriority="51"/>
+    <w:lsdException w:name="Grid Table 7 Colorful Accent 6" w:uiPriority="52"/>
+    <w:lsdException w:name="List Table 1 Light" w:uiPriority="46"/>
+    <w:lsdException w:name="List Table 2" w:uiPriority="47"/>
+    <w:lsdException w:name="List Table 3" w:uiPriority="48"/>
+    <w:lsdException w:name="List Table 4" w:uiPriority="49"/>
+    <w:lsdException w:name="List Table 5 Dark" w:uiPriority="50"/>
+    <w:lsdException w:name="List Table 6 Colorful" w:uiPriority="51"/>
+    <w:lsdException w:name="List Table 7 Colorful" w:uiPriority="52"/>
+    <w:lsdException w:name="List Table 1 Light Accent 1" w:uiPriority="46"/>
+    <w:lsdException w:name="List Table 2 Accent 1" w:uiPriority="47"/>
+    <w:lsdException w:name="List Table 3 Accent 1" w:uiPriority="48"/>
+    <w:lsdException w:name="List Table 4 Accent 1" w:uiPriority="49"/>
+    <w:lsdException w:name="List Table 5 Dark Accent 1" w:uiPriority="50"/>
+    <w:lsdException w:name="List Table 6 Colorful Accent 1" w:uiPriority="51"/>
+    <w:lsdException w:name="List Table 7 Colorful Accent 1" w:uiPriority="52"/>
+    <w:lsdException w:name="List Table 1 Light Accent 2" w:uiPriority="46"/>
+    <w:lsdException w:name="List Table 2 Accent 2" w:uiPriority="47"/>
+    <w:lsdException w:name="List Table 3 Accent 2" w:uiPriority="48"/>
+    <w:lsdException w:name="List Table 4 Accent 2" w:uiPriority="49"/>
+    <w:lsdException w:name="List Table 5 Dark Accent 2" w:uiPriority="50"/>
+    <w:lsdException w:name="List Table 6 Colorful Accent 2" w:uiPriority="51"/>
+    <w:lsdException w:name="List Table 7 Colorful Accent 2" w:uiPriority="52"/>
+    <w:lsdException w:name="List Table 1 Light Accent 3" w:uiPriority="46"/>
+    <w:lsdException w:name="List Table 2 Accent 3" w:uiPriority="47"/>
+    <w:lsdException w:name="List Table 3 Accent 3" w:uiPriority="48"/>
+    <w:lsdException w:name="List Table 4 Accent 3" w:uiPriority="49"/>
+    <w:lsdException w:name="List Table 5 Dark Accent 3" w:uiPriority="50"/>
+    <w:lsdException w:name="List Table 6 Colorful Accent 3" w:uiPriority="51"/>
+    <w:lsdException w:name="List Table 7 Colorful Accent 3" w:uiPriority="52"/>
+    <w:lsdException w:name="List Table 1 Light Accent 4" w:uiPriority="46"/>
+    <w:lsdException w:name="List Table 2 Accent 4" w:uiPriority="47"/>
+    <w:lsdException w:name="List Table 3 Accent 4" w:uiPriority="48"/>
+    <w:lsdException w:name="List Table 4 Accent 4" w:uiPriority="49"/>
+    <w:lsdException w:name="List Table 5 Dark Accent 4" w:uiPriority="50"/>
+    <w:lsdException w:name="List Table 6 Colorful Accent 4" w:uiPriority="51"/>
+    <w:lsdException w:name="List Table 7 Colorful Accent 4" w:uiPriority="52"/>
+    <w:lsdException w:name="List Table 1 Light Accent 5" w:uiPriority="46"/>
+    <w:lsdException w:name="List Table 2 Accent 5" w:uiPriority="47"/>
+    <w:lsdException w:name="List Table 3 Accent 5" w:uiPriority="48"/>
+    <w:lsdException w:name="List Table 4 Accent 5" w:uiPriority="49"/>
+    <w:lsdException w:name="List Table 5 Dark Accent 5" w:uiPriority="50"/>
+    <w:lsdException w:name="List Table 6 Colorful Accent 5" w:uiPriority="51"/>
+    <w:lsdException w:name="List Table 7 Colorful Accent 5" w:uiPriority="52"/>
+    <w:lsdException w:name="List Table 1 Light Accent 6" w:uiPriority="46"/>
+    <w:lsdException w:name="List Table 2 Accent 6" w:uiPriority="47"/>
+    <w:lsdException w:name="List Table 3 Accent 6" w:uiPriority="48"/>
+    <w:lsdException w:name="List Table 4 Accent 6" w:uiPriority="49"/>
+    <w:lsdException w:name="List Table 5 Dark Accent 6" w:uiPriority="50"/>
+    <w:lsdException w:name="List Table 6 Colorful Accent 6" w:uiPriority="51"/>
+    <w:lsdException w:name="List Table 7 Colorful Accent 6" w:uiPriority="52"/>
   </w:latentStyles>
   <w:style w:type="paragraph" w:default="1" w:styleId="Normal">
     <w:name w:val="Normal"/>
@@ -6962,6 +6808,7 @@
       <w:spacing w:after="0" w:line="240" w:lineRule="auto"/>
     </w:pPr>
     <w:tblPr>
+      <w:tblInd w:w="0" w:type="dxa"/>
       <w:tblBorders>
         <w:top w:val="single" w:sz="4" w:space="0" w:color="auto"/>
         <w:left w:val="single" w:sz="4" w:space="0" w:color="auto"/>
@@ -6970,545 +6817,12 @@
         <w:insideH w:val="single" w:sz="4" w:space="0" w:color="auto"/>
         <w:insideV w:val="single" w:sz="4" w:space="0" w:color="auto"/>
       </w:tblBorders>
-    </w:tblPr>
-  </w:style>
-  <w:style w:type="paragraph" w:styleId="Caption">
-    <w:name w:val="caption"/>
-    <w:basedOn w:val="Normal"/>
-    <w:next w:val="Normal"/>
-    <w:uiPriority w:val="35"/>
-    <w:unhideWhenUsed/>
-    <w:qFormat/>
-    <w:rsid w:val="00A85377"/>
-    <w:pPr>
-      <w:spacing w:line="240" w:lineRule="auto"/>
-    </w:pPr>
-    <w:rPr>
-      <w:b/>
-      <w:bCs/>
-      <w:color w:val="4F81BD" w:themeColor="accent1"/>
-      <w:sz w:val="18"/>
-      <w:szCs w:val="18"/>
-    </w:rPr>
-  </w:style>
-  <w:style w:type="paragraph" w:styleId="Bibliography">
-    <w:name w:val="Bibliography"/>
-    <w:basedOn w:val="Normal"/>
-    <w:next w:val="Normal"/>
-    <w:uiPriority w:val="37"/>
-    <w:unhideWhenUsed/>
-    <w:rsid w:val="0086782B"/>
-  </w:style>
-  <w:style w:type="character" w:styleId="FollowedHyperlink">
-    <w:name w:val="FollowedHyperlink"/>
-    <w:basedOn w:val="DefaultParagraphFont"/>
-    <w:uiPriority w:val="99"/>
-    <w:semiHidden/>
-    <w:unhideWhenUsed/>
-    <w:rsid w:val="00AF3403"/>
-    <w:rPr>
-      <w:color w:val="800080" w:themeColor="followedHyperlink"/>
-      <w:u w:val="single"/>
-    </w:rPr>
-  </w:style>
-</w:styles>
-</file>
-
-<file path=word/stylesWithEffects.xml><?xml version="1.0" encoding="utf-8"?>
-<w:styles xmlns:wpc="http://schemas.microsoft.com/office/word/2010/wordprocessingCanvas" xmlns:mc="http://schemas.openxmlformats.org/markup-compatibility/2006" xmlns:o="urn:schemas-microsoft-com:office:office" xmlns:r="http://schemas.openxmlformats.org/officeDocument/2006/relationships" xmlns:m="http://schemas.openxmlformats.org/officeDocument/2006/math" xmlns:v="urn:schemas-microsoft-com:vml" xmlns:wp14="http://schemas.microsoft.com/office/word/2010/wordprocessingDrawing" xmlns:wp="http://schemas.openxmlformats.org/drawingml/2006/wordprocessingDrawing" xmlns:w10="urn:schemas-microsoft-com:office:word" xmlns:w="http://schemas.openxmlformats.org/wordprocessingml/2006/main" xmlns:w14="http://schemas.microsoft.com/office/word/2010/wordml" xmlns:wpg="http://schemas.microsoft.com/office/word/2010/wordprocessingGroup" xmlns:wpi="http://schemas.microsoft.com/office/word/2010/wordprocessingInk" xmlns:wne="http://schemas.microsoft.com/office/word/2006/wordml" xmlns:wps="http://schemas.microsoft.com/office/word/2010/wordprocessingShape" mc:Ignorable="w14 wp14">
-  <w:docDefaults>
-    <w:rPrDefault>
-      <w:rPr>
-        <w:rFonts w:asciiTheme="minorHAnsi" w:eastAsiaTheme="minorHAnsi" w:hAnsiTheme="minorHAnsi" w:cstheme="minorBidi"/>
-        <w:sz w:val="22"/>
-        <w:szCs w:val="22"/>
-        <w:lang w:val="en-US" w:eastAsia="en-US" w:bidi="ar-SA"/>
-      </w:rPr>
-    </w:rPrDefault>
-    <w:pPrDefault>
-      <w:pPr>
-        <w:spacing w:after="200" w:line="276" w:lineRule="auto"/>
-      </w:pPr>
-    </w:pPrDefault>
-  </w:docDefaults>
-  <w:latentStyles w:defLockedState="0" w:defUIPriority="99" w:defSemiHidden="1" w:defUnhideWhenUsed="1" w:defQFormat="0" w:count="267">
-    <w:lsdException w:name="Normal" w:semiHidden="0" w:uiPriority="0" w:unhideWhenUsed="0" w:qFormat="1"/>
-    <w:lsdException w:name="heading 1" w:semiHidden="0" w:uiPriority="9" w:unhideWhenUsed="0" w:qFormat="1"/>
-    <w:lsdException w:name="heading 2" w:uiPriority="9" w:qFormat="1"/>
-    <w:lsdException w:name="heading 3" w:uiPriority="9" w:qFormat="1"/>
-    <w:lsdException w:name="heading 4" w:uiPriority="9" w:qFormat="1"/>
-    <w:lsdException w:name="heading 5" w:uiPriority="9" w:qFormat="1"/>
-    <w:lsdException w:name="heading 6" w:uiPriority="9" w:qFormat="1"/>
-    <w:lsdException w:name="heading 7" w:uiPriority="9" w:qFormat="1"/>
-    <w:lsdException w:name="heading 8" w:uiPriority="9" w:qFormat="1"/>
-    <w:lsdException w:name="heading 9" w:uiPriority="9" w:qFormat="1"/>
-    <w:lsdException w:name="toc 1" w:uiPriority="39" w:qFormat="1"/>
-    <w:lsdException w:name="toc 2" w:uiPriority="39" w:qFormat="1"/>
-    <w:lsdException w:name="toc 3" w:uiPriority="39" w:qFormat="1"/>
-    <w:lsdException w:name="toc 4" w:uiPriority="39"/>
-    <w:lsdException w:name="toc 5" w:uiPriority="39"/>
-    <w:lsdException w:name="toc 6" w:uiPriority="39"/>
-    <w:lsdException w:name="toc 7" w:uiPriority="39"/>
-    <w:lsdException w:name="toc 8" w:uiPriority="39"/>
-    <w:lsdException w:name="toc 9" w:uiPriority="39"/>
-    <w:lsdException w:name="caption" w:uiPriority="35" w:qFormat="1"/>
-    <w:lsdException w:name="Title" w:semiHidden="0" w:uiPriority="10" w:unhideWhenUsed="0" w:qFormat="1"/>
-    <w:lsdException w:name="Default Paragraph Font" w:uiPriority="1"/>
-    <w:lsdException w:name="Subtitle" w:semiHidden="0" w:uiPriority="11" w:unhideWhenUsed="0" w:qFormat="1"/>
-    <w:lsdException w:name="Strong" w:semiHidden="0" w:uiPriority="22" w:unhideWhenUsed="0" w:qFormat="1"/>
-    <w:lsdException w:name="Emphasis" w:semiHidden="0" w:uiPriority="20" w:unhideWhenUsed="0" w:qFormat="1"/>
-    <w:lsdException w:name="Table Grid" w:semiHidden="0" w:uiPriority="59" w:unhideWhenUsed="0"/>
-    <w:lsdException w:name="Placeholder Text" w:unhideWhenUsed="0"/>
-    <w:lsdException w:name="No Spacing" w:semiHidden="0" w:uiPriority="1" w:unhideWhenUsed="0" w:qFormat="1"/>
-    <w:lsdException w:name="Light Shading" w:semiHidden="0" w:uiPriority="60" w:unhideWhenUsed="0"/>
-    <w:lsdException w:name="Light List" w:semiHidden="0" w:uiPriority="61" w:unhideWhenUsed="0"/>
-    <w:lsdException w:name="Light Grid" w:semiHidden="0" w:uiPriority="62" w:unhideWhenUsed="0"/>
-    <w:lsdException w:name="Medium Shading 1" w:semiHidden="0" w:uiPriority="63" w:unhideWhenUsed="0"/>
-    <w:lsdException w:name="Medium Shading 2" w:semiHidden="0" w:uiPriority="64" w:unhideWhenUsed="0"/>
-    <w:lsdException w:name="Medium List 1" w:semiHidden="0" w:uiPriority="65" w:unhideWhenUsed="0"/>
-    <w:lsdException w:name="Medium List 2" w:semiHidden="0" w:uiPriority="66" w:unhideWhenUsed="0"/>
-    <w:lsdException w:name="Medium Grid 1" w:semiHidden="0" w:uiPriority="67" w:unhideWhenUsed="0"/>
-    <w:lsdException w:name="Medium Grid 2" w:semiHidden="0" w:uiPriority="68" w:unhideWhenUsed="0"/>
-    <w:lsdException w:name="Medium Grid 3" w:semiHidden="0" w:uiPriority="69" w:unhideWhenUsed="0"/>
-    <w:lsdException w:name="Dark List" w:semiHidden="0" w:uiPriority="70" w:unhideWhenUsed="0"/>
-    <w:lsdException w:name="Colorful Shading" w:semiHidden="0" w:uiPriority="71" w:unhideWhenUsed="0"/>
-    <w:lsdException w:name="Colorful List" w:semiHidden="0" w:uiPriority="72" w:unhideWhenUsed="0"/>
-    <w:lsdException w:name="Colorful Grid" w:semiHidden="0" w:uiPriority="73" w:unhideWhenUsed="0"/>
-    <w:lsdException w:name="Light Shading Accent 1" w:semiHidden="0" w:uiPriority="60" w:unhideWhenUsed="0"/>
-    <w:lsdException w:name="Light List Accent 1" w:semiHidden="0" w:uiPriority="61" w:unhideWhenUsed="0"/>
-    <w:lsdException w:name="Light Grid Accent 1" w:semiHidden="0" w:uiPriority="62" w:unhideWhenUsed="0"/>
-    <w:lsdException w:name="Medium Shading 1 Accent 1" w:semiHidden="0" w:uiPriority="63" w:unhideWhenUsed="0"/>
-    <w:lsdException w:name="Medium Shading 2 Accent 1" w:semiHidden="0" w:uiPriority="64" w:unhideWhenUsed="0"/>
-    <w:lsdException w:name="Medium List 1 Accent 1" w:semiHidden="0" w:uiPriority="65" w:unhideWhenUsed="0"/>
-    <w:lsdException w:name="Revision" w:unhideWhenUsed="0"/>
-    <w:lsdException w:name="List Paragraph" w:semiHidden="0" w:uiPriority="34" w:unhideWhenUsed="0" w:qFormat="1"/>
-    <w:lsdException w:name="Quote" w:semiHidden="0" w:uiPriority="29" w:unhideWhenUsed="0" w:qFormat="1"/>
-    <w:lsdException w:name="Intense Quote" w:semiHidden="0" w:uiPriority="30" w:unhideWhenUsed="0" w:qFormat="1"/>
-    <w:lsdException w:name="Medium List 2 Accent 1" w:semiHidden="0" w:uiPriority="66" w:unhideWhenUsed="0"/>
-    <w:lsdException w:name="Medium Grid 1 Accent 1" w:semiHidden="0" w:uiPriority="67" w:unhideWhenUsed="0"/>
-    <w:lsdException w:name="Medium Grid 2 Accent 1" w:semiHidden="0" w:uiPriority="68" w:unhideWhenUsed="0"/>
-    <w:lsdException w:name="Medium Grid 3 Accent 1" w:semiHidden="0" w:uiPriority="69" w:unhideWhenUsed="0"/>
-    <w:lsdException w:name="Dark List Accent 1" w:semiHidden="0" w:uiPriority="70" w:unhideWhenUsed="0"/>
-    <w:lsdException w:name="Colorful Shading Accent 1" w:semiHidden="0" w:uiPriority="71" w:unhideWhenUsed="0"/>
-    <w:lsdException w:name="Colorful List Accent 1" w:semiHidden="0" w:uiPriority="72" w:unhideWhenUsed="0"/>
-    <w:lsdException w:name="Colorful Grid Accent 1" w:semiHidden="0" w:uiPriority="73" w:unhideWhenUsed="0"/>
-    <w:lsdException w:name="Light Shading Accent 2" w:semiHidden="0" w:uiPriority="60" w:unhideWhenUsed="0"/>
-    <w:lsdException w:name="Light List Accent 2" w:semiHidden="0" w:uiPriority="61" w:unhideWhenUsed="0"/>
-    <w:lsdException w:name="Light Grid Accent 2" w:semiHidden="0" w:uiPriority="62" w:unhideWhenUsed="0"/>
-    <w:lsdException w:name="Medium Shading 1 Accent 2" w:semiHidden="0" w:uiPriority="63" w:unhideWhenUsed="0"/>
-    <w:lsdException w:name="Medium Shading 2 Accent 2" w:semiHidden="0" w:uiPriority="64" w:unhideWhenUsed="0"/>
-    <w:lsdException w:name="Medium List 1 Accent 2" w:semiHidden="0" w:uiPriority="65" w:unhideWhenUsed="0"/>
-    <w:lsdException w:name="Medium List 2 Accent 2" w:semiHidden="0" w:uiPriority="66" w:unhideWhenUsed="0"/>
-    <w:lsdException w:name="Medium Grid 1 Accent 2" w:semiHidden="0" w:uiPriority="67" w:unhideWhenUsed="0"/>
-    <w:lsdException w:name="Medium Grid 2 Accent 2" w:semiHidden="0" w:uiPriority="68" w:unhideWhenUsed="0"/>
-    <w:lsdException w:name="Medium Grid 3 Accent 2" w:semiHidden="0" w:uiPriority="69" w:unhideWhenUsed="0"/>
-    <w:lsdException w:name="Dark List Accent 2" w:semiHidden="0" w:uiPriority="70" w:unhideWhenUsed="0"/>
-    <w:lsdException w:name="Colorful Shading Accent 2" w:semiHidden="0" w:uiPriority="71" w:unhideWhenUsed="0"/>
-    <w:lsdException w:name="Colorful List Accent 2" w:semiHidden="0" w:uiPriority="72" w:unhideWhenUsed="0"/>
-    <w:lsdException w:name="Colorful Grid Accent 2" w:semiHidden="0" w:uiPriority="73" w:unhideWhenUsed="0"/>
-    <w:lsdException w:name="Light Shading Accent 3" w:semiHidden="0" w:uiPriority="60" w:unhideWhenUsed="0"/>
-    <w:lsdException w:name="Light List Accent 3" w:semiHidden="0" w:uiPriority="61" w:unhideWhenUsed="0"/>
-    <w:lsdException w:name="Light Grid Accent 3" w:semiHidden="0" w:uiPriority="62" w:unhideWhenUsed="0"/>
-    <w:lsdException w:name="Medium Shading 1 Accent 3" w:semiHidden="0" w:uiPriority="63" w:unhideWhenUsed="0"/>
-    <w:lsdException w:name="Medium Shading 2 Accent 3" w:semiHidden="0" w:uiPriority="64" w:unhideWhenUsed="0"/>
-    <w:lsdException w:name="Medium List 1 Accent 3" w:semiHidden="0" w:uiPriority="65" w:unhideWhenUsed="0"/>
-    <w:lsdException w:name="Medium List 2 Accent 3" w:semiHidden="0" w:uiPriority="66" w:unhideWhenUsed="0"/>
-    <w:lsdException w:name="Medium Grid 1 Accent 3" w:semiHidden="0" w:uiPriority="67" w:unhideWhenUsed="0"/>
-    <w:lsdException w:name="Medium Grid 2 Accent 3" w:semiHidden="0" w:uiPriority="68" w:unhideWhenUsed="0"/>
-    <w:lsdException w:name="Medium Grid 3 Accent 3" w:semiHidden="0" w:uiPriority="69" w:unhideWhenUsed="0"/>
-    <w:lsdException w:name="Dark List Accent 3" w:semiHidden="0" w:uiPriority="70" w:unhideWhenUsed="0"/>
-    <w:lsdException w:name="Colorful Shading Accent 3" w:semiHidden="0" w:uiPriority="71" w:unhideWhenUsed="0"/>
-    <w:lsdException w:name="Colorful List Accent 3" w:semiHidden="0" w:uiPriority="72" w:unhideWhenUsed="0"/>
-    <w:lsdException w:name="Colorful Grid Accent 3" w:semiHidden="0" w:uiPriority="73" w:unhideWhenUsed="0"/>
-    <w:lsdException w:name="Light Shading Accent 4" w:semiHidden="0" w:uiPriority="60" w:unhideWhenUsed="0"/>
-    <w:lsdException w:name="Light List Accent 4" w:semiHidden="0" w:uiPriority="61" w:unhideWhenUsed="0"/>
-    <w:lsdException w:name="Light Grid Accent 4" w:semiHidden="0" w:uiPriority="62" w:unhideWhenUsed="0"/>
-    <w:lsdException w:name="Medium Shading 1 Accent 4" w:semiHidden="0" w:uiPriority="63" w:unhideWhenUsed="0"/>
-    <w:lsdException w:name="Medium Shading 2 Accent 4" w:semiHidden="0" w:uiPriority="64" w:unhideWhenUsed="0"/>
-    <w:lsdException w:name="Medium List 1 Accent 4" w:semiHidden="0" w:uiPriority="65" w:unhideWhenUsed="0"/>
-    <w:lsdException w:name="Medium List 2 Accent 4" w:semiHidden="0" w:uiPriority="66" w:unhideWhenUsed="0"/>
-    <w:lsdException w:name="Medium Grid 1 Accent 4" w:semiHidden="0" w:uiPriority="67" w:unhideWhenUsed="0"/>
-    <w:lsdException w:name="Medium Grid 2 Accent 4" w:semiHidden="0" w:uiPriority="68" w:unhideWhenUsed="0"/>
-    <w:lsdException w:name="Medium Grid 3 Accent 4" w:semiHidden="0" w:uiPriority="69" w:unhideWhenUsed="0"/>
-    <w:lsdException w:name="Dark List Accent 4" w:semiHidden="0" w:uiPriority="70" w:unhideWhenUsed="0"/>
-    <w:lsdException w:name="Colorful Shading Accent 4" w:semiHidden="0" w:uiPriority="71" w:unhideWhenUsed="0"/>
-    <w:lsdException w:name="Colorful List Accent 4" w:semiHidden="0" w:uiPriority="72" w:unhideWhenUsed="0"/>
-    <w:lsdException w:name="Colorful Grid Accent 4" w:semiHidden="0" w:uiPriority="73" w:unhideWhenUsed="0"/>
-    <w:lsdException w:name="Light Shading Accent 5" w:semiHidden="0" w:uiPriority="60" w:unhideWhenUsed="0"/>
-    <w:lsdException w:name="Light List Accent 5" w:semiHidden="0" w:uiPriority="61" w:unhideWhenUsed="0"/>
-    <w:lsdException w:name="Light Grid Accent 5" w:semiHidden="0" w:uiPriority="62" w:unhideWhenUsed="0"/>
-    <w:lsdException w:name="Medium Shading 1 Accent 5" w:semiHidden="0" w:uiPriority="63" w:unhideWhenUsed="0"/>
-    <w:lsdException w:name="Medium Shading 2 Accent 5" w:semiHidden="0" w:uiPriority="64" w:unhideWhenUsed="0"/>
-    <w:lsdException w:name="Medium List 1 Accent 5" w:semiHidden="0" w:uiPriority="65" w:unhideWhenUsed="0"/>
-    <w:lsdException w:name="Medium List 2 Accent 5" w:semiHidden="0" w:uiPriority="66" w:unhideWhenUsed="0"/>
-    <w:lsdException w:name="Medium Grid 1 Accent 5" w:semiHidden="0" w:uiPriority="67" w:unhideWhenUsed="0"/>
-    <w:lsdException w:name="Medium Grid 2 Accent 5" w:semiHidden="0" w:uiPriority="68" w:unhideWhenUsed="0"/>
-    <w:lsdException w:name="Medium Grid 3 Accent 5" w:semiHidden="0" w:uiPriority="69" w:unhideWhenUsed="0"/>
-    <w:lsdException w:name="Dark List Accent 5" w:semiHidden="0" w:uiPriority="70" w:unhideWhenUsed="0"/>
-    <w:lsdException w:name="Colorful Shading Accent 5" w:semiHidden="0" w:uiPriority="71" w:unhideWhenUsed="0"/>
-    <w:lsdException w:name="Colorful List Accent 5" w:semiHidden="0" w:uiPriority="72" w:unhideWhenUsed="0"/>
-    <w:lsdException w:name="Colorful Grid Accent 5" w:semiHidden="0" w:uiPriority="73" w:unhideWhenUsed="0"/>
-    <w:lsdException w:name="Light Shading Accent 6" w:semiHidden="0" w:uiPriority="60" w:unhideWhenUsed="0"/>
-    <w:lsdException w:name="Light List Accent 6" w:semiHidden="0" w:uiPriority="61" w:unhideWhenUsed="0"/>
-    <w:lsdException w:name="Light Grid Accent 6" w:semiHidden="0" w:uiPriority="62" w:unhideWhenUsed="0"/>
-    <w:lsdException w:name="Medium Shading 1 Accent 6" w:semiHidden="0" w:uiPriority="63" w:unhideWhenUsed="0"/>
-    <w:lsdException w:name="Medium Shading 2 Accent 6" w:semiHidden="0" w:uiPriority="64" w:unhideWhenUsed="0"/>
-    <w:lsdException w:name="Medium List 1 Accent 6" w:semiHidden="0" w:uiPriority="65" w:unhideWhenUsed="0"/>
-    <w:lsdException w:name="Medium List 2 Accent 6" w:semiHidden="0" w:uiPriority="66" w:unhideWhenUsed="0"/>
-    <w:lsdException w:name="Medium Grid 1 Accent 6" w:semiHidden="0" w:uiPriority="67" w:unhideWhenUsed="0"/>
-    <w:lsdException w:name="Medium Grid 2 Accent 6" w:semiHidden="0" w:uiPriority="68" w:unhideWhenUsed="0"/>
-    <w:lsdException w:name="Medium Grid 3 Accent 6" w:semiHidden="0" w:uiPriority="69" w:unhideWhenUsed="0"/>
-    <w:lsdException w:name="Dark List Accent 6" w:semiHidden="0" w:uiPriority="70" w:unhideWhenUsed="0"/>
-    <w:lsdException w:name="Colorful Shading Accent 6" w:semiHidden="0" w:uiPriority="71" w:unhideWhenUsed="0"/>
-    <w:lsdException w:name="Colorful List Accent 6" w:semiHidden="0" w:uiPriority="72" w:unhideWhenUsed="0"/>
-    <w:lsdException w:name="Colorful Grid Accent 6" w:semiHidden="0" w:uiPriority="73" w:unhideWhenUsed="0"/>
-    <w:lsdException w:name="Subtle Emphasis" w:semiHidden="0" w:uiPriority="19" w:unhideWhenUsed="0" w:qFormat="1"/>
-    <w:lsdException w:name="Intense Emphasis" w:semiHidden="0" w:uiPriority="21" w:unhideWhenUsed="0" w:qFormat="1"/>
-    <w:lsdException w:name="Subtle Reference" w:semiHidden="0" w:uiPriority="31" w:unhideWhenUsed="0" w:qFormat="1"/>
-    <w:lsdException w:name="Intense Reference" w:semiHidden="0" w:uiPriority="32" w:unhideWhenUsed="0" w:qFormat="1"/>
-    <w:lsdException w:name="Book Title" w:semiHidden="0" w:uiPriority="33" w:unhideWhenUsed="0" w:qFormat="1"/>
-    <w:lsdException w:name="Bibliography" w:uiPriority="37"/>
-    <w:lsdException w:name="TOC Heading" w:uiPriority="39" w:qFormat="1"/>
-  </w:latentStyles>
-  <w:style w:type="paragraph" w:default="1" w:styleId="Normal">
-    <w:name w:val="Normal"/>
-    <w:qFormat/>
-  </w:style>
-  <w:style w:type="paragraph" w:styleId="Heading1">
-    <w:name w:val="heading 1"/>
-    <w:basedOn w:val="Normal"/>
-    <w:next w:val="Normal"/>
-    <w:link w:val="Heading1Char"/>
-    <w:uiPriority w:val="9"/>
-    <w:qFormat/>
-    <w:rsid w:val="00697B2C"/>
-    <w:pPr>
-      <w:keepNext/>
-      <w:keepLines/>
-      <w:spacing w:before="480" w:after="0"/>
-      <w:outlineLvl w:val="0"/>
-    </w:pPr>
-    <w:rPr>
-      <w:rFonts w:asciiTheme="majorHAnsi" w:eastAsiaTheme="majorEastAsia" w:hAnsiTheme="majorHAnsi" w:cstheme="majorBidi"/>
-      <w:b/>
-      <w:bCs/>
-      <w:color w:val="365F91" w:themeColor="accent1" w:themeShade="BF"/>
-      <w:sz w:val="28"/>
-      <w:szCs w:val="28"/>
-    </w:rPr>
-  </w:style>
-  <w:style w:type="paragraph" w:styleId="Heading2">
-    <w:name w:val="heading 2"/>
-    <w:basedOn w:val="Normal"/>
-    <w:next w:val="Normal"/>
-    <w:link w:val="Heading2Char"/>
-    <w:uiPriority w:val="9"/>
-    <w:unhideWhenUsed/>
-    <w:qFormat/>
-    <w:rsid w:val="005A08CE"/>
-    <w:pPr>
-      <w:keepNext/>
-      <w:keepLines/>
-      <w:spacing w:before="200" w:after="0"/>
-      <w:outlineLvl w:val="1"/>
-    </w:pPr>
-    <w:rPr>
-      <w:rFonts w:asciiTheme="majorHAnsi" w:eastAsiaTheme="majorEastAsia" w:hAnsiTheme="majorHAnsi" w:cstheme="majorBidi"/>
-      <w:b/>
-      <w:bCs/>
-      <w:color w:val="4F81BD" w:themeColor="accent1"/>
-      <w:sz w:val="26"/>
-      <w:szCs w:val="26"/>
-    </w:rPr>
-  </w:style>
-  <w:style w:type="paragraph" w:styleId="Heading3">
-    <w:name w:val="heading 3"/>
-    <w:basedOn w:val="Normal"/>
-    <w:next w:val="Normal"/>
-    <w:link w:val="Heading3Char"/>
-    <w:uiPriority w:val="9"/>
-    <w:semiHidden/>
-    <w:unhideWhenUsed/>
-    <w:qFormat/>
-    <w:rsid w:val="00FA1229"/>
-    <w:pPr>
-      <w:keepNext/>
-      <w:keepLines/>
-      <w:spacing w:before="200" w:after="0"/>
-      <w:outlineLvl w:val="2"/>
-    </w:pPr>
-    <w:rPr>
-      <w:rFonts w:asciiTheme="majorHAnsi" w:eastAsiaTheme="majorEastAsia" w:hAnsiTheme="majorHAnsi" w:cstheme="majorBidi"/>
-      <w:b/>
-      <w:bCs/>
-      <w:color w:val="4F81BD" w:themeColor="accent1"/>
-    </w:rPr>
-  </w:style>
-  <w:style w:type="character" w:default="1" w:styleId="DefaultParagraphFont">
-    <w:name w:val="Default Paragraph Font"/>
-    <w:uiPriority w:val="1"/>
-    <w:semiHidden/>
-    <w:unhideWhenUsed/>
-  </w:style>
-  <w:style w:type="table" w:default="1" w:styleId="TableNormal">
-    <w:name w:val="Normal Table"/>
-    <w:uiPriority w:val="99"/>
-    <w:semiHidden/>
-    <w:unhideWhenUsed/>
-    <w:tblPr>
-      <w:tblInd w:w="0" w:type="dxa"/>
       <w:tblCellMar>
         <w:top w:w="0" w:type="dxa"/>
         <w:left w:w="108" w:type="dxa"/>
         <w:bottom w:w="0" w:type="dxa"/>
         <w:right w:w="108" w:type="dxa"/>
       </w:tblCellMar>
-    </w:tblPr>
-  </w:style>
-  <w:style w:type="numbering" w:default="1" w:styleId="NoList">
-    <w:name w:val="No List"/>
-    <w:uiPriority w:val="99"/>
-    <w:semiHidden/>
-    <w:unhideWhenUsed/>
-  </w:style>
-  <w:style w:type="paragraph" w:styleId="NoSpacing">
-    <w:name w:val="No Spacing"/>
-    <w:link w:val="NoSpacingChar"/>
-    <w:uiPriority w:val="1"/>
-    <w:qFormat/>
-    <w:rsid w:val="005514FB"/>
-    <w:pPr>
-      <w:spacing w:after="0" w:line="240" w:lineRule="auto"/>
-    </w:pPr>
-    <w:rPr>
-      <w:rFonts w:eastAsiaTheme="minorEastAsia"/>
-      <w:lang w:eastAsia="ja-JP"/>
-    </w:rPr>
-  </w:style>
-  <w:style w:type="character" w:customStyle="1" w:styleId="NoSpacingChar">
-    <w:name w:val="No Spacing Char"/>
-    <w:basedOn w:val="DefaultParagraphFont"/>
-    <w:link w:val="NoSpacing"/>
-    <w:uiPriority w:val="1"/>
-    <w:rsid w:val="005514FB"/>
-    <w:rPr>
-      <w:rFonts w:eastAsiaTheme="minorEastAsia"/>
-      <w:lang w:eastAsia="ja-JP"/>
-    </w:rPr>
-  </w:style>
-  <w:style w:type="paragraph" w:styleId="BalloonText">
-    <w:name w:val="Balloon Text"/>
-    <w:basedOn w:val="Normal"/>
-    <w:link w:val="BalloonTextChar"/>
-    <w:uiPriority w:val="99"/>
-    <w:semiHidden/>
-    <w:unhideWhenUsed/>
-    <w:rsid w:val="005514FB"/>
-    <w:pPr>
-      <w:spacing w:after="0" w:line="240" w:lineRule="auto"/>
-    </w:pPr>
-    <w:rPr>
-      <w:rFonts w:ascii="Tahoma" w:hAnsi="Tahoma" w:cs="Tahoma"/>
-      <w:sz w:val="16"/>
-      <w:szCs w:val="16"/>
-    </w:rPr>
-  </w:style>
-  <w:style w:type="character" w:customStyle="1" w:styleId="BalloonTextChar">
-    <w:name w:val="Balloon Text Char"/>
-    <w:basedOn w:val="DefaultParagraphFont"/>
-    <w:link w:val="BalloonText"/>
-    <w:uiPriority w:val="99"/>
-    <w:semiHidden/>
-    <w:rsid w:val="005514FB"/>
-    <w:rPr>
-      <w:rFonts w:ascii="Tahoma" w:hAnsi="Tahoma" w:cs="Tahoma"/>
-      <w:sz w:val="16"/>
-      <w:szCs w:val="16"/>
-    </w:rPr>
-  </w:style>
-  <w:style w:type="character" w:customStyle="1" w:styleId="Heading1Char">
-    <w:name w:val="Heading 1 Char"/>
-    <w:basedOn w:val="DefaultParagraphFont"/>
-    <w:link w:val="Heading1"/>
-    <w:uiPriority w:val="9"/>
-    <w:rsid w:val="00697B2C"/>
-    <w:rPr>
-      <w:rFonts w:asciiTheme="majorHAnsi" w:eastAsiaTheme="majorEastAsia" w:hAnsiTheme="majorHAnsi" w:cstheme="majorBidi"/>
-      <w:b/>
-      <w:bCs/>
-      <w:color w:val="365F91" w:themeColor="accent1" w:themeShade="BF"/>
-      <w:sz w:val="28"/>
-      <w:szCs w:val="28"/>
-    </w:rPr>
-  </w:style>
-  <w:style w:type="paragraph" w:styleId="TOCHeading">
-    <w:name w:val="TOC Heading"/>
-    <w:basedOn w:val="Heading1"/>
-    <w:next w:val="Normal"/>
-    <w:uiPriority w:val="39"/>
-    <w:unhideWhenUsed/>
-    <w:qFormat/>
-    <w:rsid w:val="00697B2C"/>
-    <w:pPr>
-      <w:outlineLvl w:val="9"/>
-    </w:pPr>
-    <w:rPr>
-      <w:lang w:eastAsia="ja-JP"/>
-    </w:rPr>
-  </w:style>
-  <w:style w:type="paragraph" w:styleId="ListParagraph">
-    <w:name w:val="List Paragraph"/>
-    <w:basedOn w:val="Normal"/>
-    <w:uiPriority w:val="34"/>
-    <w:qFormat/>
-    <w:rsid w:val="00A72D53"/>
-    <w:pPr>
-      <w:ind w:left="720"/>
-      <w:contextualSpacing/>
-    </w:pPr>
-  </w:style>
-  <w:style w:type="paragraph" w:styleId="TOC1">
-    <w:name w:val="toc 1"/>
-    <w:basedOn w:val="Normal"/>
-    <w:next w:val="Normal"/>
-    <w:autoRedefine/>
-    <w:uiPriority w:val="39"/>
-    <w:unhideWhenUsed/>
-    <w:qFormat/>
-    <w:rsid w:val="005A08CE"/>
-    <w:pPr>
-      <w:spacing w:after="100"/>
-    </w:pPr>
-  </w:style>
-  <w:style w:type="character" w:styleId="Hyperlink">
-    <w:name w:val="Hyperlink"/>
-    <w:basedOn w:val="DefaultParagraphFont"/>
-    <w:uiPriority w:val="99"/>
-    <w:unhideWhenUsed/>
-    <w:rsid w:val="005A08CE"/>
-    <w:rPr>
-      <w:color w:val="0000FF" w:themeColor="hyperlink"/>
-      <w:u w:val="single"/>
-    </w:rPr>
-  </w:style>
-  <w:style w:type="character" w:customStyle="1" w:styleId="Heading2Char">
-    <w:name w:val="Heading 2 Char"/>
-    <w:basedOn w:val="DefaultParagraphFont"/>
-    <w:link w:val="Heading2"/>
-    <w:uiPriority w:val="9"/>
-    <w:rsid w:val="005A08CE"/>
-    <w:rPr>
-      <w:rFonts w:asciiTheme="majorHAnsi" w:eastAsiaTheme="majorEastAsia" w:hAnsiTheme="majorHAnsi" w:cstheme="majorBidi"/>
-      <w:b/>
-      <w:bCs/>
-      <w:color w:val="4F81BD" w:themeColor="accent1"/>
-      <w:sz w:val="26"/>
-      <w:szCs w:val="26"/>
-    </w:rPr>
-  </w:style>
-  <w:style w:type="character" w:customStyle="1" w:styleId="Heading3Char">
-    <w:name w:val="Heading 3 Char"/>
-    <w:basedOn w:val="DefaultParagraphFont"/>
-    <w:link w:val="Heading3"/>
-    <w:uiPriority w:val="9"/>
-    <w:semiHidden/>
-    <w:rsid w:val="00FA1229"/>
-    <w:rPr>
-      <w:rFonts w:asciiTheme="majorHAnsi" w:eastAsiaTheme="majorEastAsia" w:hAnsiTheme="majorHAnsi" w:cstheme="majorBidi"/>
-      <w:b/>
-      <w:bCs/>
-      <w:color w:val="4F81BD" w:themeColor="accent1"/>
-    </w:rPr>
-  </w:style>
-  <w:style w:type="paragraph" w:styleId="Header">
-    <w:name w:val="header"/>
-    <w:basedOn w:val="Normal"/>
-    <w:link w:val="HeaderChar"/>
-    <w:uiPriority w:val="99"/>
-    <w:unhideWhenUsed/>
-    <w:rsid w:val="002130FD"/>
-    <w:pPr>
-      <w:tabs>
-        <w:tab w:val="center" w:pos="4680"/>
-        <w:tab w:val="right" w:pos="9360"/>
-      </w:tabs>
-      <w:spacing w:after="0" w:line="240" w:lineRule="auto"/>
-    </w:pPr>
-  </w:style>
-  <w:style w:type="character" w:customStyle="1" w:styleId="HeaderChar">
-    <w:name w:val="Header Char"/>
-    <w:basedOn w:val="DefaultParagraphFont"/>
-    <w:link w:val="Header"/>
-    <w:uiPriority w:val="99"/>
-    <w:rsid w:val="002130FD"/>
-  </w:style>
-  <w:style w:type="paragraph" w:styleId="Footer">
-    <w:name w:val="footer"/>
-    <w:basedOn w:val="Normal"/>
-    <w:link w:val="FooterChar"/>
-    <w:uiPriority w:val="99"/>
-    <w:unhideWhenUsed/>
-    <w:rsid w:val="002130FD"/>
-    <w:pPr>
-      <w:tabs>
-        <w:tab w:val="center" w:pos="4680"/>
-        <w:tab w:val="right" w:pos="9360"/>
-      </w:tabs>
-      <w:spacing w:after="0" w:line="240" w:lineRule="auto"/>
-    </w:pPr>
-  </w:style>
-  <w:style w:type="character" w:customStyle="1" w:styleId="FooterChar">
-    <w:name w:val="Footer Char"/>
-    <w:basedOn w:val="DefaultParagraphFont"/>
-    <w:link w:val="Footer"/>
-    <w:uiPriority w:val="99"/>
-    <w:rsid w:val="002130FD"/>
-  </w:style>
-  <w:style w:type="paragraph" w:styleId="TOC2">
-    <w:name w:val="toc 2"/>
-    <w:basedOn w:val="Normal"/>
-    <w:next w:val="Normal"/>
-    <w:autoRedefine/>
-    <w:uiPriority w:val="39"/>
-    <w:unhideWhenUsed/>
-    <w:qFormat/>
-    <w:rsid w:val="008B2C2A"/>
-    <w:pPr>
-      <w:spacing w:after="100"/>
-      <w:ind w:left="220"/>
-    </w:pPr>
-  </w:style>
-  <w:style w:type="paragraph" w:styleId="TOC3">
-    <w:name w:val="toc 3"/>
-    <w:basedOn w:val="Normal"/>
-    <w:next w:val="Normal"/>
-    <w:autoRedefine/>
-    <w:uiPriority w:val="39"/>
-    <w:unhideWhenUsed/>
-    <w:qFormat/>
-    <w:rsid w:val="008B2C2A"/>
-    <w:pPr>
-      <w:spacing w:after="100"/>
-      <w:ind w:left="440"/>
-    </w:pPr>
-  </w:style>
-  <w:style w:type="table" w:styleId="TableGrid">
-    <w:name w:val="Table Grid"/>
-    <w:basedOn w:val="TableNormal"/>
-    <w:uiPriority w:val="59"/>
-    <w:rsid w:val="00872BD2"/>
-    <w:pPr>
-      <w:spacing w:after="0" w:line="240" w:lineRule="auto"/>
-    </w:pPr>
-    <w:tblPr>
-      <w:tblBorders>
-        <w:top w:val="single" w:sz="4" w:space="0" w:color="auto"/>
-        <w:left w:val="single" w:sz="4" w:space="0" w:color="auto"/>
-        <w:bottom w:val="single" w:sz="4" w:space="0" w:color="auto"/>
-        <w:right w:val="single" w:sz="4" w:space="0" w:color="auto"/>
-        <w:insideH w:val="single" w:sz="4" w:space="0" w:color="auto"/>
-        <w:insideV w:val="single" w:sz="4" w:space="0" w:color="auto"/>
-      </w:tblBorders>
     </w:tblPr>
   </w:style>
   <w:style w:type="paragraph" w:styleId="Caption">
@@ -7919,7 +7233,7 @@
 </file>
 
 <file path=customXml/itemProps2.xml><?xml version="1.0" encoding="utf-8"?>
-<ds:datastoreItem xmlns:ds="http://schemas.openxmlformats.org/officeDocument/2006/customXml" ds:itemID="{C9066E8E-766F-4830-971B-103AB719835A}">
+<ds:datastoreItem xmlns:ds="http://schemas.openxmlformats.org/officeDocument/2006/customXml" ds:itemID="{6AB4C270-F0EF-4E45-8037-4E41296B2740}">
   <ds:schemaRefs>
     <ds:schemaRef ds:uri="http://schemas.openxmlformats.org/officeDocument/2006/bibliography"/>
   </ds:schemaRefs>

</xml_diff>